<commit_message>
Syncing with version 27.0.32067.0
</commit_message>
<xml_diff>
--- a/Apps/CZ/AdvancePaymentsLocalization/app/Src/Reports/SalesAdvanceLetterEmail.docx
+++ b/Apps/CZ/AdvancePaymentsLocalization/app/Src/Reports/SalesAdvanceLetterEmail.docx
@@ -1,6 +1,6 @@
 
 <file path=word/document.xml><?xml version="1.0" encoding="utf-8"?>
-<w:document xmlns:wpc="http://schemas.microsoft.com/office/word/2010/wordprocessingCanvas" xmlns:cx="http://schemas.microsoft.com/office/drawing/2014/chartex" xmlns:cx1="http://schemas.microsoft.com/office/drawing/2015/9/8/chartex" xmlns:cx2="http://schemas.microsoft.com/office/drawing/2015/10/21/chartex" xmlns:cx3="http://schemas.microsoft.com/office/drawing/2016/5/9/chartex" xmlns:cx4="http://schemas.microsoft.com/office/drawing/2016/5/10/chartex" xmlns:cx5="http://schemas.microsoft.com/office/drawing/2016/5/11/chartex" xmlns:cx6="http://schemas.microsoft.com/office/drawing/2016/5/12/chartex" xmlns:cx7="http://schemas.microsoft.com/office/drawing/2016/5/13/chartex" xmlns:cx8="http://schemas.microsoft.com/office/drawing/2016/5/14/chartex" xmlns:mc="http://schemas.openxmlformats.org/markup-compatibility/2006" xmlns:aink="http://schemas.microsoft.com/office/drawing/2016/ink" xmlns:am3d="http://schemas.microsoft.com/office/drawing/2017/model3d" xmlns:o="urn:schemas-microsoft-com:office:office" xmlns:oel="http://schemas.microsoft.com/office/2019/extlst" xmlns:r="http://schemas.openxmlformats.org/officeDocument/2006/relationships" xmlns:m="http://schemas.openxmlformats.org/officeDocument/2006/math" xmlns:v="urn:schemas-microsoft-com:vml" xmlns:wp14="http://schemas.microsoft.com/office/word/2010/wordprocessingDrawing" xmlns:wp="http://schemas.openxmlformats.org/drawingml/2006/wordprocessingDrawing" xmlns:w10="urn:schemas-microsoft-com:office:word" xmlns:w="http://schemas.openxmlformats.org/wordprocessingml/2006/main" xmlns:w14="http://schemas.microsoft.com/office/word/2010/wordml" xmlns:w15="http://schemas.microsoft.com/office/word/2012/wordml" xmlns:w16cex="http://schemas.microsoft.com/office/word/2018/wordml/cex" xmlns:w16cid="http://schemas.microsoft.com/office/word/2016/wordml/cid" xmlns:w16="http://schemas.microsoft.com/office/word/2018/wordml" xmlns:w16sdtdh="http://schemas.microsoft.com/office/word/2020/wordml/sdtdatahash" xmlns:w16se="http://schemas.microsoft.com/office/word/2015/wordml/symex" xmlns:wpg="http://schemas.microsoft.com/office/word/2010/wordprocessingGroup" xmlns:wpi="http://schemas.microsoft.com/office/word/2010/wordprocessingInk" xmlns:wne="http://schemas.microsoft.com/office/word/2006/wordml" xmlns:wps="http://schemas.microsoft.com/office/word/2010/wordprocessingShape" mc:Ignorable="w14 w15 w16se w16cid w16 w16cex w16sdtdh wp14">
+<w:document xmlns:wpc="http://schemas.microsoft.com/office/word/2010/wordprocessingCanvas" xmlns:cx="http://schemas.microsoft.com/office/drawing/2014/chartex" xmlns:cx1="http://schemas.microsoft.com/office/drawing/2015/9/8/chartex" xmlns:cx2="http://schemas.microsoft.com/office/drawing/2015/10/21/chartex" xmlns:cx3="http://schemas.microsoft.com/office/drawing/2016/5/9/chartex" xmlns:cx4="http://schemas.microsoft.com/office/drawing/2016/5/10/chartex" xmlns:cx5="http://schemas.microsoft.com/office/drawing/2016/5/11/chartex" xmlns:cx6="http://schemas.microsoft.com/office/drawing/2016/5/12/chartex" xmlns:cx7="http://schemas.microsoft.com/office/drawing/2016/5/13/chartex" xmlns:cx8="http://schemas.microsoft.com/office/drawing/2016/5/14/chartex" xmlns:mc="http://schemas.openxmlformats.org/markup-compatibility/2006" xmlns:aink="http://schemas.microsoft.com/office/drawing/2016/ink" xmlns:am3d="http://schemas.microsoft.com/office/drawing/2017/model3d" xmlns:o="urn:schemas-microsoft-com:office:office" xmlns:oel="http://schemas.microsoft.com/office/2019/extlst" xmlns:r="http://schemas.openxmlformats.org/officeDocument/2006/relationships" xmlns:m="http://schemas.openxmlformats.org/officeDocument/2006/math" xmlns:v="urn:schemas-microsoft-com:vml" xmlns:wp14="http://schemas.microsoft.com/office/word/2010/wordprocessingDrawing" xmlns:wp="http://schemas.openxmlformats.org/drawingml/2006/wordprocessingDrawing" xmlns:w10="urn:schemas-microsoft-com:office:word" xmlns:w="http://schemas.openxmlformats.org/wordprocessingml/2006/main" xmlns:w14="http://schemas.microsoft.com/office/word/2010/wordml" xmlns:w15="http://schemas.microsoft.com/office/word/2012/wordml" xmlns:w16cex="http://schemas.microsoft.com/office/word/2018/wordml/cex" xmlns:w16cid="http://schemas.microsoft.com/office/word/2016/wordml/cid" xmlns:w16="http://schemas.microsoft.com/office/word/2018/wordml" xmlns:w16du="http://schemas.microsoft.com/office/word/2023/wordml/word16du" xmlns:w16sdtdh="http://schemas.microsoft.com/office/word/2020/wordml/sdtdatahash" xmlns:w16sdtfl="http://schemas.microsoft.com/office/word/2024/wordml/sdtformatlock" xmlns:w16se="http://schemas.microsoft.com/office/word/2015/wordml/symex" xmlns:wpg="http://schemas.microsoft.com/office/word/2010/wordprocessingGroup" xmlns:wpi="http://schemas.microsoft.com/office/word/2010/wordprocessingInk" xmlns:wne="http://schemas.microsoft.com/office/word/2006/wordml" xmlns:wps="http://schemas.microsoft.com/office/word/2010/wordprocessingShape" mc:Ignorable="w14 w15 w16se w16cid w16 w16cex w16sdtdh w16sdtfl w16du wp14">
   <w:body>
     <w:sdt>
       <w:sdtPr>
@@ -10,7 +10,7 @@
         <w:placeholder>
           <w:docPart w:val="DefaultPlaceholder_-1854013440"/>
         </w:placeholder>
-        <w:dataBinding w:prefixMappings="xmlns:ns0='urn:microsoft-dynamics-nav/reports/Sales_Advance_Letter_CZZ/31014/'" w:xpath="/ns0:NavWordReportXmlPart[1]/ns0:Sales_Advance_Letter_Header[1]/ns0:DocumentLbl[1]" w:storeItemID="{F1A9B2D4-3F2B-4EDE-9075-BBC337B515A2}"/>
+        <w:dataBinding w:prefixMappings="xmlns:ns0='urn:microsoft-dynamics-nav/reports/Sales_Advance_Letter_CZZ/31014/'" w:xpath="/ns0:NavWordReportXmlPart[1]/ns0:Sales_Advance_Letter_Header[1]/ns0:DocumentLbl[1]" w:storeItemID="{F58EE262-E80C-4E77-8531-F0B39E502D1C}"/>
         <w:text/>
       </w:sdtPr>
       <w:sdtContent>
@@ -19,11 +19,9 @@
             <w:pStyle w:val="Title"/>
             <w:spacing w:before="120"/>
           </w:pPr>
-          <w:proofErr w:type="spellStart"/>
           <w:r>
             <w:t>DocumentLbl</w:t>
           </w:r>
-          <w:proofErr w:type="spellEnd"/>
         </w:p>
       </w:sdtContent>
     </w:sdt>
@@ -36,15 +34,13 @@
           <w:placeholder>
             <w:docPart w:val="DefaultPlaceholder_-1854013440"/>
           </w:placeholder>
-          <w:dataBinding w:prefixMappings="xmlns:ns0='urn:microsoft-dynamics-nav/reports/Sales_Advance_Letter_CZZ/31014/'" w:xpath="/ns0:NavWordReportXmlPart[1]/ns0:Sales_Advance_Letter_Header[1]/ns0:GreetingLbl[1]" w:storeItemID="{F1A9B2D4-3F2B-4EDE-9075-BBC337B515A2}"/>
+          <w:dataBinding w:prefixMappings="xmlns:ns0='urn:microsoft-dynamics-nav/reports/Sales_Advance_Letter_CZZ/31014/'" w:xpath="/ns0:NavWordReportXmlPart[1]/ns0:Sales_Advance_Letter_Header[1]/ns0:GreetingLbl[1]" w:storeItemID="{F58EE262-E80C-4E77-8531-F0B39E502D1C}"/>
           <w:text/>
         </w:sdtPr>
         <w:sdtContent>
-          <w:proofErr w:type="spellStart"/>
           <w:r>
             <w:t>GreetingLbl</w:t>
           </w:r>
-          <w:proofErr w:type="spellEnd"/>
         </w:sdtContent>
       </w:sdt>
       <w:r>
@@ -58,7 +54,7 @@
           <w:placeholder>
             <w:docPart w:val="DefaultPlaceholder_-1854013440"/>
           </w:placeholder>
-          <w:dataBinding w:prefixMappings="xmlns:ns0='urn:microsoft-dynamics-nav/reports/Sales_Advance_Letter_CZZ/31014/'" w:xpath="/ns0:NavWordReportXmlPart[1]/ns0:Sales_Advance_Letter_Header[1]/ns0:CustAddr1[1]" w:storeItemID="{F1A9B2D4-3F2B-4EDE-9075-BBC337B515A2}"/>
+          <w:dataBinding w:prefixMappings="xmlns:ns0='urn:microsoft-dynamics-nav/reports/Sales_Advance_Letter_CZZ/31014/'" w:xpath="/ns0:NavWordReportXmlPart[1]/ns0:Sales_Advance_Letter_Header[1]/ns0:CustAddr1[1]" w:storeItemID="{F58EE262-E80C-4E77-8531-F0B39E502D1C}"/>
           <w:text/>
         </w:sdtPr>
         <w:sdtContent>
@@ -79,16 +75,14 @@
         <w:placeholder>
           <w:docPart w:val="DefaultPlaceholder_-1854013440"/>
         </w:placeholder>
-        <w:dataBinding w:prefixMappings="xmlns:ns0='urn:microsoft-dynamics-nav/reports/Sales_Advance_Letter_CZZ/31014/'" w:xpath="/ns0:NavWordReportXmlPart[1]/ns0:Sales_Advance_Letter_Header[1]/ns0:BodyLbl[1]" w:storeItemID="{F1A9B2D4-3F2B-4EDE-9075-BBC337B515A2}"/>
+        <w:dataBinding w:prefixMappings="xmlns:ns0='urn:microsoft-dynamics-nav/reports/Sales_Advance_Letter_CZZ/31014/'" w:xpath="/ns0:NavWordReportXmlPart[1]/ns0:Sales_Advance_Letter_Header[1]/ns0:BodyLbl[1]" w:storeItemID="{F58EE262-E80C-4E77-8531-F0B39E502D1C}"/>
         <w:text/>
       </w:sdtPr>
       <w:sdtContent>
         <w:p>
-          <w:proofErr w:type="spellStart"/>
           <w:r>
             <w:t>BodyLbl</w:t>
           </w:r>
-          <w:proofErr w:type="spellEnd"/>
         </w:p>
       </w:sdtContent>
     </w:sdt>
@@ -124,7 +118,7 @@
             <w:placeholder>
               <w:docPart w:val="DefaultPlaceholder_-1854013440"/>
             </w:placeholder>
-            <w:dataBinding w:prefixMappings="xmlns:ns0='urn:microsoft-dynamics-nav/reports/Sales_Advance_Letter_CZZ/31014/'" w:xpath="/ns0:NavWordReportXmlPart[1]/ns0:Sales_Advance_Letter_Header[1]/ns0:DocumentNoLbl[1]" w:storeItemID="{F1A9B2D4-3F2B-4EDE-9075-BBC337B515A2}"/>
+            <w:dataBinding w:prefixMappings="xmlns:ns0='urn:microsoft-dynamics-nav/reports/Sales_Advance_Letter_CZZ/31014/'" w:xpath="/ns0:NavWordReportXmlPart[1]/ns0:Sales_Advance_Letter_Header[1]/ns0:DocumentNoLbl[1]" w:storeItemID="{F58EE262-E80C-4E77-8531-F0B39E502D1C}"/>
             <w:text/>
           </w:sdtPr>
           <w:sdtContent>
@@ -142,13 +136,10 @@
               <w:p>
                 <w:pPr>
                   <w:pStyle w:val="Heading1"/>
-                  <w:outlineLvl w:val="0"/>
                 </w:pPr>
-                <w:proofErr w:type="spellStart"/>
                 <w:r>
                   <w:t>DocumentNoLbl</w:t>
                 </w:r>
-                <w:proofErr w:type="spellEnd"/>
               </w:p>
             </w:tc>
           </w:sdtContent>
@@ -161,7 +152,7 @@
             <w:placeholder>
               <w:docPart w:val="DefaultPlaceholder_-1854013440"/>
             </w:placeholder>
-            <w:dataBinding w:prefixMappings="xmlns:ns0='urn:microsoft-dynamics-nav/reports/Sales_Advance_Letter_CZZ/31014/'" w:xpath="/ns0:NavWordReportXmlPart[1]/ns0:Sales_Advance_Letter_Header[1]/ns0:AdvanceDueDate_SalesAdvancLetterHeaderCaption[1]" w:storeItemID="{F1A9B2D4-3F2B-4EDE-9075-BBC337B515A2}"/>
+            <w:dataBinding w:prefixMappings="xmlns:ns0='urn:microsoft-dynamics-nav/reports/Sales_Advance_Letter_CZZ/31014/'" w:xpath="/ns0:NavWordReportXmlPart[1]/ns0:Sales_Advance_Letter_Header[1]/ns0:AdvanceDueDate_SalesAdvancLetterHeaderCaption[1]" w:storeItemID="{F58EE262-E80C-4E77-8531-F0B39E502D1C}"/>
             <w:text/>
           </w:sdtPr>
           <w:sdtContent>
@@ -179,27 +170,24 @@
               <w:p>
                 <w:pPr>
                   <w:pStyle w:val="Heading1"/>
-                  <w:outlineLvl w:val="0"/>
                 </w:pPr>
-                <w:proofErr w:type="spellStart"/>
                 <w:r>
                   <w:t>AdvanceDueDate_SalesAdvancLetterHeaderCaption</w:t>
                 </w:r>
-                <w:proofErr w:type="spellEnd"/>
               </w:p>
             </w:tc>
           </w:sdtContent>
         </w:sdt>
         <w:sdt>
           <w:sdtPr>
+            <w:alias w:val="#Nav: /Sales_Advance_Letter_Header/AmountIncludingVATLbl"/>
+            <w:tag w:val="#Nav: Sales_Advance_Letter_CZZ/31014"/>
             <w:id w:val="1952745955"/>
             <w:placeholder>
               <w:docPart w:val="DefaultPlaceholder_-1854013440"/>
             </w:placeholder>
-            <w:dataBinding w:prefixMappings="xmlns:ns0='urn:microsoft-dynamics-nav/reports/Sales_Advance_Letter_CZZ/31014/'" w:xpath="/ns0:NavWordReportXmlPart[1]/ns0:Sales_Advance_Letter_Header[1]/ns0:AmountIncludingVATLbl[1]" w:storeItemID="{F1A9B2D4-3F2B-4EDE-9075-BBC337B515A2}"/>
+            <w:dataBinding w:prefixMappings="xmlns:ns0='urn:microsoft-dynamics-nav/reports/Sales_Advance_Letter_CZZ/31014/'" w:xpath="/ns0:NavWordReportXmlPart[1]/ns0:Sales_Advance_Letter_Header[1]/ns0:AmountIncludingVATLbl[1]" w:storeItemID="{F58EE262-E80C-4E77-8531-F0B39E502D1C}"/>
             <w:text/>
-            <w:alias w:val="#Nav: /Sales_Advance_Letter_Header/AmountIncludingVATLbl"/>
-            <w:tag w:val="#Nav: Sales_Advance_Letter_CZZ/31014"/>
           </w:sdtPr>
           <w:sdtContent>
             <w:tc>
@@ -217,13 +205,10 @@
                 <w:pPr>
                   <w:pStyle w:val="Heading1"/>
                   <w:jc w:val="right"/>
-                  <w:outlineLvl w:val="0"/>
                 </w:pPr>
-                <w:proofErr w:type="spellStart"/>
                 <w:r>
                   <w:t>AmountIncludingVATLbl</w:t>
                 </w:r>
-                <w:proofErr w:type="spellEnd"/>
               </w:p>
             </w:tc>
           </w:sdtContent>
@@ -238,7 +223,7 @@
             <w:placeholder>
               <w:docPart w:val="DefaultPlaceholder_-1854013440"/>
             </w:placeholder>
-            <w:dataBinding w:prefixMappings="xmlns:ns0='urn:microsoft-dynamics-nav/reports/Sales_Advance_Letter_CZZ/31014/'" w:xpath="/ns0:NavWordReportXmlPart[1]/ns0:Sales_Advance_Letter_Header[1]/ns0:No_SalesAdvanceLetterHeader[1]" w:storeItemID="{F1A9B2D4-3F2B-4EDE-9075-BBC337B515A2}"/>
+            <w:dataBinding w:prefixMappings="xmlns:ns0='urn:microsoft-dynamics-nav/reports/Sales_Advance_Letter_CZZ/31014/'" w:xpath="/ns0:NavWordReportXmlPart[1]/ns0:Sales_Advance_Letter_Header[1]/ns0:No_SalesAdvanceLetterHeader[1]" w:storeItemID="{F58EE262-E80C-4E77-8531-F0B39E502D1C}"/>
             <w:text/>
           </w:sdtPr>
           <w:sdtContent>
@@ -269,7 +254,7 @@
             <w:placeholder>
               <w:docPart w:val="DefaultPlaceholder_-1854013440"/>
             </w:placeholder>
-            <w:dataBinding w:prefixMappings="xmlns:ns0='urn:microsoft-dynamics-nav/reports/Sales_Advance_Letter_CZZ/31014/'" w:xpath="/ns0:NavWordReportXmlPart[1]/ns0:Sales_Advance_Letter_Header[1]/ns0:AdvanceDueDate_SalesAdvancLetterHeader[1]" w:storeItemID="{F1A9B2D4-3F2B-4EDE-9075-BBC337B515A2}"/>
+            <w:dataBinding w:prefixMappings="xmlns:ns0='urn:microsoft-dynamics-nav/reports/Sales_Advance_Letter_CZZ/31014/'" w:xpath="/ns0:NavWordReportXmlPart[1]/ns0:Sales_Advance_Letter_Header[1]/ns0:AdvanceDueDate_SalesAdvancLetterHeader[1]" w:storeItemID="{F58EE262-E80C-4E77-8531-F0B39E502D1C}"/>
             <w:text/>
           </w:sdtPr>
           <w:sdtContent>
@@ -285,25 +270,23 @@
                 <w:hideMark/>
               </w:tcPr>
               <w:p>
-                <w:proofErr w:type="spellStart"/>
                 <w:r>
                   <w:t>AdvanceDueDate_SalesAdvancLetterHeader</w:t>
                 </w:r>
-                <w:proofErr w:type="spellEnd"/>
               </w:p>
             </w:tc>
           </w:sdtContent>
         </w:sdt>
         <w:sdt>
           <w:sdtPr>
+            <w:alias w:val="#Nav: /Sales_Advance_Letter_Header/Formatted_AmountIncludingVAT"/>
+            <w:tag w:val="#Nav: Sales_Advance_Letter_CZZ/31014"/>
             <w:id w:val="-666175019"/>
             <w:placeholder>
               <w:docPart w:val="DefaultPlaceholder_-1854013440"/>
             </w:placeholder>
-            <w:dataBinding w:prefixMappings="xmlns:ns0='urn:microsoft-dynamics-nav/reports/Sales_Advance_Letter_CZZ/31014/'" w:xpath="/ns0:NavWordReportXmlPart[1]/ns0:Sales_Advance_Letter_Header[1]/ns0:AmountIncludingVAT[1]" w:storeItemID="{F1A9B2D4-3F2B-4EDE-9075-BBC337B515A2}"/>
+            <w:dataBinding w:prefixMappings="xmlns:ns0='urn:microsoft-dynamics-nav/reports/Sales_Advance_Letter_CZZ/31014/'" w:xpath="/ns0:NavWordReportXmlPart[1]/ns0:Sales_Advance_Letter_Header[1]/ns0:Formatted_AmountIncludingVAT[1]" w:storeItemID="{F58EE262-E80C-4E77-8531-F0B39E502D1C}"/>
             <w:text/>
-            <w:alias w:val="#Nav: /Sales_Advance_Letter_Header/AmountIncludingVAT"/>
-            <w:tag w:val="#Nav: Sales_Advance_Letter_CZZ/31014"/>
           </w:sdtPr>
           <w:sdtContent>
             <w:tc>
@@ -321,11 +304,9 @@
                 <w:pPr>
                   <w:jc w:val="right"/>
                 </w:pPr>
-                <w:proofErr w:type="spellStart"/>
                 <w:r>
-                  <w:t>AmountIncludingVAT</w:t>
+                  <w:t>Formatted_AmountIncludingVAT</w:t>
                 </w:r>
-                <w:proofErr w:type="spellEnd"/>
               </w:p>
             </w:tc>
           </w:sdtContent>
@@ -355,21 +336,19 @@
       </w:pPr>
       <w:sdt>
         <w:sdtPr>
+          <w:alias w:val="#Nav: /Sales_Advance_Letter_Header/ClosingLbl"/>
+          <w:tag w:val="#Nav: Sales_Advance_Letter_CZZ/31014"/>
           <w:id w:val="-1332757284"/>
           <w:placeholder>
             <w:docPart w:val="DefaultPlaceholder_-1854013440"/>
           </w:placeholder>
-          <w:dataBinding w:prefixMappings="xmlns:ns0='urn:microsoft-dynamics-nav/reports/Sales_Advance_Letter_CZZ/31014/'" w:xpath="/ns0:NavWordReportXmlPart[1]/ns0:Sales_Advance_Letter_Header[1]/ns0:ClosingLbl[1]" w:storeItemID="{F1A9B2D4-3F2B-4EDE-9075-BBC337B515A2}"/>
+          <w:dataBinding w:prefixMappings="xmlns:ns0='urn:microsoft-dynamics-nav/reports/Sales_Advance_Letter_CZZ/31014/'" w:xpath="/ns0:NavWordReportXmlPart[1]/ns0:Sales_Advance_Letter_Header[1]/ns0:ClosingLbl[1]" w:storeItemID="{F58EE262-E80C-4E77-8531-F0B39E502D1C}"/>
           <w:text/>
-          <w:alias w:val="#Nav: /Sales_Advance_Letter_Header/ClosingLbl"/>
-          <w:tag w:val="#Nav: Sales_Advance_Letter_CZZ/31014"/>
         </w:sdtPr>
         <w:sdtContent>
-          <w:proofErr w:type="spellStart"/>
           <w:r>
             <w:t>ClosingLbl</w:t>
           </w:r>
-          <w:proofErr w:type="spellEnd"/>
         </w:sdtContent>
       </w:sdt>
       <w:r>
@@ -378,35 +357,33 @@
     </w:p>
     <w:sdt>
       <w:sdtPr>
+        <w:alias w:val="#Nav: /Sales_Advance_Letter_Header/CopyLoop/Salesperson_Purchaser/Name_SalespersonPurchaser"/>
+        <w:tag w:val="#Nav: Sales_Advance_Letter_CZZ/31014"/>
         <w:id w:val="-1279411409"/>
         <w:placeholder>
           <w:docPart w:val="DefaultPlaceholder_-1854013440"/>
         </w:placeholder>
-        <w:dataBinding w:prefixMappings="xmlns:ns0='urn:microsoft-dynamics-nav/reports/Sales_Advance_Letter_CZZ/31014/'" w:xpath="/ns0:NavWordReportXmlPart[1]/ns0:Sales_Advance_Letter_Header[1]/ns0:CopyLoop[1]/ns0:Salesperson_Purchaser[1]/ns0:Name_SalespersonPurchaser[1]" w:storeItemID="{F1A9B2D4-3F2B-4EDE-9075-BBC337B515A2}"/>
+        <w:dataBinding w:prefixMappings="xmlns:ns0='urn:microsoft-dynamics-nav/reports/Sales_Advance_Letter_CZZ/31014/'" w:xpath="/ns0:NavWordReportXmlPart[1]/ns0:Sales_Advance_Letter_Header[1]/ns0:CopyLoop[1]/ns0:Salesperson_Purchaser[1]/ns0:Name_SalespersonPurchaser[1]" w:storeItemID="{F58EE262-E80C-4E77-8531-F0B39E502D1C}"/>
         <w:text/>
-        <w:alias w:val="#Nav: /Sales_Advance_Letter_Header/CopyLoop/Salesperson_Purchaser/Name_SalespersonPurchaser"/>
-        <w:tag w:val="#Nav: Sales_Advance_Letter_CZZ/31014"/>
       </w:sdtPr>
       <w:sdtContent>
         <w:p>
-          <w:proofErr w:type="spellStart"/>
           <w:r>
             <w:t>Name_SalespersonPurchaser</w:t>
           </w:r>
-          <w:proofErr w:type="spellEnd"/>
         </w:p>
       </w:sdtContent>
     </w:sdt>
     <w:sdt>
       <w:sdtPr>
+        <w:alias w:val="#Nav: /Company_Information/CompanyAddr1"/>
+        <w:tag w:val="#Nav: Sales_Advance_Letter_CZZ/31014"/>
         <w:id w:val="-998657514"/>
         <w:placeholder>
           <w:docPart w:val="DefaultPlaceholder_-1854013440"/>
         </w:placeholder>
-        <w:dataBinding w:prefixMappings="xmlns:ns0='urn:microsoft-dynamics-nav/reports/Sales_Advance_Letter_CZZ/31014/'" w:xpath="/ns0:NavWordReportXmlPart[1]/ns0:Company_Information[1]/ns0:CompanyAddr1[1]" w:storeItemID="{F1A9B2D4-3F2B-4EDE-9075-BBC337B515A2}"/>
+        <w:dataBinding w:prefixMappings="xmlns:ns0='urn:microsoft-dynamics-nav/reports/Sales_Advance_Letter_CZZ/31014/'" w:xpath="/ns0:NavWordReportXmlPart[1]/ns0:Company_Information[1]/ns0:CompanyAddr1[1]" w:storeItemID="{F58EE262-E80C-4E77-8531-F0B39E502D1C}"/>
         <w:text/>
-        <w:alias w:val="#Nav: /Company_Information/CompanyAddr1"/>
-        <w:tag w:val="#Nav: Sales_Advance_Letter_CZZ/31014"/>
       </w:sdtPr>
       <w:sdtContent>
         <w:p>
@@ -421,14 +398,14 @@
     </w:sdt>
     <w:sdt>
       <w:sdtPr>
+        <w:alias w:val="#Nav: /Company_Information/CompanyAddr2"/>
+        <w:tag w:val="#Nav: Sales_Advance_Letter_CZZ/31014"/>
         <w:id w:val="1771272025"/>
         <w:placeholder>
           <w:docPart w:val="DefaultPlaceholder_-1854013440"/>
         </w:placeholder>
-        <w:dataBinding w:prefixMappings="xmlns:ns0='urn:microsoft-dynamics-nav/reports/Sales_Advance_Letter_CZZ/31014/'" w:xpath="/ns0:NavWordReportXmlPart[1]/ns0:Company_Information[1]/ns0:CompanyAddr2[1]" w:storeItemID="{F1A9B2D4-3F2B-4EDE-9075-BBC337B515A2}"/>
+        <w:dataBinding w:prefixMappings="xmlns:ns0='urn:microsoft-dynamics-nav/reports/Sales_Advance_Letter_CZZ/31014/'" w:xpath="/ns0:NavWordReportXmlPart[1]/ns0:Company_Information[1]/ns0:CompanyAddr2[1]" w:storeItemID="{F58EE262-E80C-4E77-8531-F0B39E502D1C}"/>
         <w:text/>
-        <w:alias w:val="#Nav: /Company_Information/CompanyAddr2"/>
-        <w:tag w:val="#Nav: Sales_Advance_Letter_CZZ/31014"/>
       </w:sdtPr>
       <w:sdtContent>
         <w:p>
@@ -443,14 +420,14 @@
     </w:sdt>
     <w:sdt>
       <w:sdtPr>
+        <w:alias w:val="#Nav: /Company_Information/CompanyAddr3"/>
+        <w:tag w:val="#Nav: Sales_Advance_Letter_CZZ/31014"/>
         <w:id w:val="-460348032"/>
         <w:placeholder>
           <w:docPart w:val="DefaultPlaceholder_-1854013440"/>
         </w:placeholder>
-        <w:dataBinding w:prefixMappings="xmlns:ns0='urn:microsoft-dynamics-nav/reports/Sales_Advance_Letter_CZZ/31014/'" w:xpath="/ns0:NavWordReportXmlPart[1]/ns0:Company_Information[1]/ns0:CompanyAddr3[1]" w:storeItemID="{F1A9B2D4-3F2B-4EDE-9075-BBC337B515A2}"/>
+        <w:dataBinding w:prefixMappings="xmlns:ns0='urn:microsoft-dynamics-nav/reports/Sales_Advance_Letter_CZZ/31014/'" w:xpath="/ns0:NavWordReportXmlPart[1]/ns0:Company_Information[1]/ns0:CompanyAddr3[1]" w:storeItemID="{F58EE262-E80C-4E77-8531-F0B39E502D1C}"/>
         <w:text/>
-        <w:alias w:val="#Nav: /Company_Information/CompanyAddr3"/>
-        <w:tag w:val="#Nav: Sales_Advance_Letter_CZZ/31014"/>
       </w:sdtPr>
       <w:sdtContent>
         <w:p>
@@ -465,14 +442,14 @@
     </w:sdt>
     <w:sdt>
       <w:sdtPr>
+        <w:alias w:val="#Nav: /Company_Information/CompanyAddr4"/>
+        <w:tag w:val="#Nav: Sales_Advance_Letter_CZZ/31014"/>
         <w:id w:val="-1727606490"/>
         <w:placeholder>
           <w:docPart w:val="DefaultPlaceholder_-1854013440"/>
         </w:placeholder>
-        <w:dataBinding w:prefixMappings="xmlns:ns0='urn:microsoft-dynamics-nav/reports/Sales_Advance_Letter_CZZ/31014/'" w:xpath="/ns0:NavWordReportXmlPart[1]/ns0:Company_Information[1]/ns0:CompanyAddr4[1]" w:storeItemID="{F1A9B2D4-3F2B-4EDE-9075-BBC337B515A2}"/>
+        <w:dataBinding w:prefixMappings="xmlns:ns0='urn:microsoft-dynamics-nav/reports/Sales_Advance_Letter_CZZ/31014/'" w:xpath="/ns0:NavWordReportXmlPart[1]/ns0:Company_Information[1]/ns0:CompanyAddr4[1]" w:storeItemID="{F58EE262-E80C-4E77-8531-F0B39E502D1C}"/>
         <w:text/>
-        <w:alias w:val="#Nav: /Company_Information/CompanyAddr4"/>
-        <w:tag w:val="#Nav: Sales_Advance_Letter_CZZ/31014"/>
       </w:sdtPr>
       <w:sdtContent>
         <w:p>
@@ -487,14 +464,14 @@
     </w:sdt>
     <w:sdt>
       <w:sdtPr>
+        <w:alias w:val="#Nav: /Company_Information/CompanyAddr5"/>
+        <w:tag w:val="#Nav: Sales_Advance_Letter_CZZ/31014"/>
         <w:id w:val="1279147269"/>
         <w:placeholder>
           <w:docPart w:val="DefaultPlaceholder_-1854013440"/>
         </w:placeholder>
-        <w:dataBinding w:prefixMappings="xmlns:ns0='urn:microsoft-dynamics-nav/reports/Sales_Advance_Letter_CZZ/31014/'" w:xpath="/ns0:NavWordReportXmlPart[1]/ns0:Company_Information[1]/ns0:CompanyAddr5[1]" w:storeItemID="{F1A9B2D4-3F2B-4EDE-9075-BBC337B515A2}"/>
+        <w:dataBinding w:prefixMappings="xmlns:ns0='urn:microsoft-dynamics-nav/reports/Sales_Advance_Letter_CZZ/31014/'" w:xpath="/ns0:NavWordReportXmlPart[1]/ns0:Company_Information[1]/ns0:CompanyAddr5[1]" w:storeItemID="{F58EE262-E80C-4E77-8531-F0B39E502D1C}"/>
         <w:text/>
-        <w:alias w:val="#Nav: /Company_Information/CompanyAddr5"/>
-        <w:tag w:val="#Nav: Sales_Advance_Letter_CZZ/31014"/>
       </w:sdtPr>
       <w:sdtContent>
         <w:p>
@@ -509,14 +486,14 @@
     </w:sdt>
     <w:sdt>
       <w:sdtPr>
+        <w:alias w:val="#Nav: /Company_Information/CompanyAddr6"/>
+        <w:tag w:val="#Nav: Sales_Advance_Letter_CZZ/31014"/>
         <w:id w:val="546026793"/>
         <w:placeholder>
           <w:docPart w:val="DefaultPlaceholder_-1854013440"/>
         </w:placeholder>
-        <w:dataBinding w:prefixMappings="xmlns:ns0='urn:microsoft-dynamics-nav/reports/Sales_Advance_Letter_CZZ/31014/'" w:xpath="/ns0:NavWordReportXmlPart[1]/ns0:Company_Information[1]/ns0:CompanyAddr6[1]" w:storeItemID="{F1A9B2D4-3F2B-4EDE-9075-BBC337B515A2}"/>
+        <w:dataBinding w:prefixMappings="xmlns:ns0='urn:microsoft-dynamics-nav/reports/Sales_Advance_Letter_CZZ/31014/'" w:xpath="/ns0:NavWordReportXmlPart[1]/ns0:Company_Information[1]/ns0:CompanyAddr6[1]" w:storeItemID="{F58EE262-E80C-4E77-8531-F0B39E502D1C}"/>
         <w:text/>
-        <w:alias w:val="#Nav: /Company_Information/CompanyAddr6"/>
-        <w:tag w:val="#Nav: Sales_Advance_Letter_CZZ/31014"/>
       </w:sdtPr>
       <w:sdtContent>
         <w:p>
@@ -541,7 +518,7 @@
 </file>
 
 <file path=word/styles.xml><?xml version="1.0" encoding="utf-8"?>
-<w:styles xmlns:mc="http://schemas.openxmlformats.org/markup-compatibility/2006" xmlns:r="http://schemas.openxmlformats.org/officeDocument/2006/relationships" xmlns:w="http://schemas.openxmlformats.org/wordprocessingml/2006/main" xmlns:w14="http://schemas.microsoft.com/office/word/2010/wordml" xmlns:w15="http://schemas.microsoft.com/office/word/2012/wordml" xmlns:w16cex="http://schemas.microsoft.com/office/word/2018/wordml/cex" xmlns:w16cid="http://schemas.microsoft.com/office/word/2016/wordml/cid" xmlns:w16="http://schemas.microsoft.com/office/word/2018/wordml" xmlns:w16sdtdh="http://schemas.microsoft.com/office/word/2020/wordml/sdtdatahash" xmlns:w16se="http://schemas.microsoft.com/office/word/2015/wordml/symex" mc:Ignorable="w14 w15 w16se w16cid w16 w16cex w16sdtdh">
+<w:styles xmlns:mc="http://schemas.openxmlformats.org/markup-compatibility/2006" xmlns:r="http://schemas.openxmlformats.org/officeDocument/2006/relationships" xmlns:w="http://schemas.openxmlformats.org/wordprocessingml/2006/main" xmlns:w14="http://schemas.microsoft.com/office/word/2010/wordml" xmlns:w15="http://schemas.microsoft.com/office/word/2012/wordml" xmlns:w16cex="http://schemas.microsoft.com/office/word/2018/wordml/cex" xmlns:w16cid="http://schemas.microsoft.com/office/word/2016/wordml/cid" xmlns:w16="http://schemas.microsoft.com/office/word/2018/wordml" xmlns:w16du="http://schemas.microsoft.com/office/word/2023/wordml/word16du" xmlns:w16sdtdh="http://schemas.microsoft.com/office/word/2020/wordml/sdtdatahash" xmlns:w16sdtfl="http://schemas.microsoft.com/office/word/2024/wordml/sdtformatlock" xmlns:w16se="http://schemas.microsoft.com/office/word/2015/wordml/symex" mc:Ignorable="w14 w15 w16se w16cid w16 w16cex w16sdtdh w16sdtfl w16du">
   <w:docDefaults>
     <w:rPrDefault>
       <w:rPr>
@@ -1115,7 +1092,7 @@
 </file>
 
 <file path=word/glossary/document.xml><?xml version="1.0" encoding="utf-8"?>
-<w:glossaryDocument xmlns:wpc="http://schemas.microsoft.com/office/word/2010/wordprocessingCanvas" xmlns:cx="http://schemas.microsoft.com/office/drawing/2014/chartex" xmlns:cx1="http://schemas.microsoft.com/office/drawing/2015/9/8/chartex" xmlns:cx2="http://schemas.microsoft.com/office/drawing/2015/10/21/chartex" xmlns:cx3="http://schemas.microsoft.com/office/drawing/2016/5/9/chartex" xmlns:cx4="http://schemas.microsoft.com/office/drawing/2016/5/10/chartex" xmlns:cx5="http://schemas.microsoft.com/office/drawing/2016/5/11/chartex" xmlns:cx6="http://schemas.microsoft.com/office/drawing/2016/5/12/chartex" xmlns:cx7="http://schemas.microsoft.com/office/drawing/2016/5/13/chartex" xmlns:cx8="http://schemas.microsoft.com/office/drawing/2016/5/14/chartex" xmlns:mc="http://schemas.openxmlformats.org/markup-compatibility/2006" xmlns:aink="http://schemas.microsoft.com/office/drawing/2016/ink" xmlns:am3d="http://schemas.microsoft.com/office/drawing/2017/model3d" xmlns:o="urn:schemas-microsoft-com:office:office" xmlns:oel="http://schemas.microsoft.com/office/2019/extlst" xmlns:r="http://schemas.openxmlformats.org/officeDocument/2006/relationships" xmlns:m="http://schemas.openxmlformats.org/officeDocument/2006/math" xmlns:v="urn:schemas-microsoft-com:vml" xmlns:wp14="http://schemas.microsoft.com/office/word/2010/wordprocessingDrawing" xmlns:wp="http://schemas.openxmlformats.org/drawingml/2006/wordprocessingDrawing" xmlns:w10="urn:schemas-microsoft-com:office:word" xmlns:w="http://schemas.openxmlformats.org/wordprocessingml/2006/main" xmlns:w14="http://schemas.microsoft.com/office/word/2010/wordml" xmlns:w15="http://schemas.microsoft.com/office/word/2012/wordml" xmlns:w16cex="http://schemas.microsoft.com/office/word/2018/wordml/cex" xmlns:w16cid="http://schemas.microsoft.com/office/word/2016/wordml/cid" xmlns:w16="http://schemas.microsoft.com/office/word/2018/wordml" xmlns:w16sdtdh="http://schemas.microsoft.com/office/word/2020/wordml/sdtdatahash" xmlns:w16se="http://schemas.microsoft.com/office/word/2015/wordml/symex" xmlns:wpg="http://schemas.microsoft.com/office/word/2010/wordprocessingGroup" xmlns:wpi="http://schemas.microsoft.com/office/word/2010/wordprocessingInk" xmlns:wne="http://schemas.microsoft.com/office/word/2006/wordml" xmlns:wps="http://schemas.microsoft.com/office/word/2010/wordprocessingShape" mc:Ignorable="w14 w15 w16se w16cid w16 w16cex w16sdtdh wp14">
+<w:glossaryDocument xmlns:wpc="http://schemas.microsoft.com/office/word/2010/wordprocessingCanvas" xmlns:cx="http://schemas.microsoft.com/office/drawing/2014/chartex" xmlns:cx1="http://schemas.microsoft.com/office/drawing/2015/9/8/chartex" xmlns:cx2="http://schemas.microsoft.com/office/drawing/2015/10/21/chartex" xmlns:cx3="http://schemas.microsoft.com/office/drawing/2016/5/9/chartex" xmlns:cx4="http://schemas.microsoft.com/office/drawing/2016/5/10/chartex" xmlns:cx5="http://schemas.microsoft.com/office/drawing/2016/5/11/chartex" xmlns:cx6="http://schemas.microsoft.com/office/drawing/2016/5/12/chartex" xmlns:cx7="http://schemas.microsoft.com/office/drawing/2016/5/13/chartex" xmlns:cx8="http://schemas.microsoft.com/office/drawing/2016/5/14/chartex" xmlns:mc="http://schemas.openxmlformats.org/markup-compatibility/2006" xmlns:aink="http://schemas.microsoft.com/office/drawing/2016/ink" xmlns:am3d="http://schemas.microsoft.com/office/drawing/2017/model3d" xmlns:o="urn:schemas-microsoft-com:office:office" xmlns:oel="http://schemas.microsoft.com/office/2019/extlst" xmlns:r="http://schemas.openxmlformats.org/officeDocument/2006/relationships" xmlns:m="http://schemas.openxmlformats.org/officeDocument/2006/math" xmlns:v="urn:schemas-microsoft-com:vml" xmlns:wp14="http://schemas.microsoft.com/office/word/2010/wordprocessingDrawing" xmlns:wp="http://schemas.openxmlformats.org/drawingml/2006/wordprocessingDrawing" xmlns:w10="urn:schemas-microsoft-com:office:word" xmlns:w="http://schemas.openxmlformats.org/wordprocessingml/2006/main" xmlns:w14="http://schemas.microsoft.com/office/word/2010/wordml" xmlns:w15="http://schemas.microsoft.com/office/word/2012/wordml" xmlns:w16cex="http://schemas.microsoft.com/office/word/2018/wordml/cex" xmlns:w16cid="http://schemas.microsoft.com/office/word/2016/wordml/cid" xmlns:w16="http://schemas.microsoft.com/office/word/2018/wordml" xmlns:w16du="http://schemas.microsoft.com/office/word/2023/wordml/word16du" xmlns:w16sdtdh="http://schemas.microsoft.com/office/word/2020/wordml/sdtdatahash" xmlns:w16sdtfl="http://schemas.microsoft.com/office/word/2024/wordml/sdtformatlock" xmlns:w16se="http://schemas.microsoft.com/office/word/2015/wordml/symex" xmlns:wpg="http://schemas.microsoft.com/office/word/2010/wordprocessingGroup" xmlns:wpi="http://schemas.microsoft.com/office/word/2010/wordprocessingInk" xmlns:wne="http://schemas.microsoft.com/office/word/2006/wordml" xmlns:wps="http://schemas.microsoft.com/office/word/2010/wordprocessingShape" mc:Ignorable="w14 w15 w16se w16cid w16 w16cex w16sdtdh w16sdtfl w16du wp14">
   <w:docParts>
     <w:docPart>
       <w:docPartPr>
@@ -1148,13 +1125,13 @@
 </file>
 
 <file path=word/glossary/fontTable.xml><?xml version="1.0" encoding="utf-8"?>
-<w:fonts xmlns:mc="http://schemas.openxmlformats.org/markup-compatibility/2006" xmlns:r="http://schemas.openxmlformats.org/officeDocument/2006/relationships" xmlns:w="http://schemas.openxmlformats.org/wordprocessingml/2006/main" xmlns:w14="http://schemas.microsoft.com/office/word/2010/wordml" xmlns:w15="http://schemas.microsoft.com/office/word/2012/wordml" xmlns:w16cex="http://schemas.microsoft.com/office/word/2018/wordml/cex" xmlns:w16cid="http://schemas.microsoft.com/office/word/2016/wordml/cid" xmlns:w16="http://schemas.microsoft.com/office/word/2018/wordml" xmlns:w16sdtdh="http://schemas.microsoft.com/office/word/2020/wordml/sdtdatahash" xmlns:w16se="http://schemas.microsoft.com/office/word/2015/wordml/symex" mc:Ignorable="w14 w15 w16se w16cid w16 w16cex w16sdtdh">
+<w:fonts xmlns:mc="http://schemas.openxmlformats.org/markup-compatibility/2006" xmlns:r="http://schemas.openxmlformats.org/officeDocument/2006/relationships" xmlns:w="http://schemas.openxmlformats.org/wordprocessingml/2006/main" xmlns:w14="http://schemas.microsoft.com/office/word/2010/wordml" xmlns:w15="http://schemas.microsoft.com/office/word/2012/wordml" xmlns:w16cex="http://schemas.microsoft.com/office/word/2018/wordml/cex" xmlns:w16cid="http://schemas.microsoft.com/office/word/2016/wordml/cid" xmlns:w16="http://schemas.microsoft.com/office/word/2018/wordml" xmlns:w16du="http://schemas.microsoft.com/office/word/2023/wordml/word16du" xmlns:w16sdtdh="http://schemas.microsoft.com/office/word/2020/wordml/sdtdatahash" xmlns:w16sdtfl="http://schemas.microsoft.com/office/word/2024/wordml/sdtformatlock" xmlns:w16se="http://schemas.microsoft.com/office/word/2015/wordml/symex" mc:Ignorable="w14 w15 w16se w16cid w16 w16cex w16sdtdh w16sdtfl w16du">
   <w:font w:name="Calibri">
     <w:panose1 w:val="020F0502020204030204"/>
     <w:charset w:val="00"/>
     <w:family w:val="swiss"/>
     <w:pitch w:val="variable"/>
-    <w:sig w:usb0="E4002EFF" w:usb1="C000247B" w:usb2="00000009" w:usb3="00000000" w:csb0="000001FF" w:csb1="00000000"/>
+    <w:sig w:usb0="E4002EFF" w:usb1="C200247B" w:usb2="00000009" w:usb3="00000000" w:csb0="000001FF" w:csb1="00000000"/>
   </w:font>
   <w:font w:name="Times New Roman">
     <w:panose1 w:val="02020603050405020304"/>
@@ -1168,13 +1145,25 @@
     <w:charset w:val="00"/>
     <w:family w:val="swiss"/>
     <w:pitch w:val="variable"/>
-    <w:sig w:usb0="E4002EFF" w:usb1="C000247B" w:usb2="00000009" w:usb3="00000000" w:csb0="000001FF" w:csb1="00000000"/>
+    <w:sig w:usb0="E4002EFF" w:usb1="C200247B" w:usb2="00000009" w:usb3="00000000" w:csb0="000001FF" w:csb1="00000000"/>
+  </w:font>
+  <w:font w:name="Aptos">
+    <w:charset w:val="00"/>
+    <w:family w:val="swiss"/>
+    <w:pitch w:val="variable"/>
+    <w:sig w:usb0="20000287" w:usb1="00000003" w:usb2="00000000" w:usb3="00000000" w:csb0="0000019F" w:csb1="00000000"/>
+  </w:font>
+  <w:font w:name="Aptos Display">
+    <w:charset w:val="00"/>
+    <w:family w:val="swiss"/>
+    <w:pitch w:val="variable"/>
+    <w:sig w:usb0="20000287" w:usb1="00000003" w:usb2="00000000" w:usb3="00000000" w:csb0="0000019F" w:csb1="00000000"/>
   </w:font>
 </w:fonts>
 </file>
 
 <file path=word/glossary/settings.xml><?xml version="1.0" encoding="utf-8"?>
-<w:settings xmlns:mc="http://schemas.openxmlformats.org/markup-compatibility/2006" xmlns:o="urn:schemas-microsoft-com:office:office" xmlns:r="http://schemas.openxmlformats.org/officeDocument/2006/relationships" xmlns:m="http://schemas.openxmlformats.org/officeDocument/2006/math" xmlns:v="urn:schemas-microsoft-com:vml" xmlns:w10="urn:schemas-microsoft-com:office:word" xmlns:w="http://schemas.openxmlformats.org/wordprocessingml/2006/main" xmlns:w14="http://schemas.microsoft.com/office/word/2010/wordml" xmlns:w15="http://schemas.microsoft.com/office/word/2012/wordml" xmlns:w16cex="http://schemas.microsoft.com/office/word/2018/wordml/cex" xmlns:w16cid="http://schemas.microsoft.com/office/word/2016/wordml/cid" xmlns:w16="http://schemas.microsoft.com/office/word/2018/wordml" xmlns:w16sdtdh="http://schemas.microsoft.com/office/word/2020/wordml/sdtdatahash" xmlns:w16se="http://schemas.microsoft.com/office/word/2015/wordml/symex" xmlns:sl="http://schemas.openxmlformats.org/schemaLibrary/2006/main" mc:Ignorable="w14 w15 w16se w16cid w16 w16cex w16sdtdh">
+<w:settings xmlns:mc="http://schemas.openxmlformats.org/markup-compatibility/2006" xmlns:o="urn:schemas-microsoft-com:office:office" xmlns:r="http://schemas.openxmlformats.org/officeDocument/2006/relationships" xmlns:m="http://schemas.openxmlformats.org/officeDocument/2006/math" xmlns:v="urn:schemas-microsoft-com:vml" xmlns:w10="urn:schemas-microsoft-com:office:word" xmlns:w="http://schemas.openxmlformats.org/wordprocessingml/2006/main" xmlns:w14="http://schemas.microsoft.com/office/word/2010/wordml" xmlns:w15="http://schemas.microsoft.com/office/word/2012/wordml" xmlns:w16cex="http://schemas.microsoft.com/office/word/2018/wordml/cex" xmlns:w16cid="http://schemas.microsoft.com/office/word/2016/wordml/cid" xmlns:w16="http://schemas.microsoft.com/office/word/2018/wordml" xmlns:w16du="http://schemas.microsoft.com/office/word/2023/wordml/word16du" xmlns:w16sdtdh="http://schemas.microsoft.com/office/word/2020/wordml/sdtdatahash" xmlns:w16sdtfl="http://schemas.microsoft.com/office/word/2024/wordml/sdtformatlock" xmlns:w16se="http://schemas.microsoft.com/office/word/2015/wordml/symex" xmlns:sl="http://schemas.openxmlformats.org/schemaLibrary/2006/main" mc:Ignorable="w14 w15 w16se w16cid w16 w16cex w16sdtdh w16sdtfl w16du">
   <w:view w:val="normal"/>
   <w:defaultTabStop w:val="720"/>
   <w:characterSpacingControl w:val="doNotCompress"/>
@@ -1190,8 +1179,10 @@
   <w:rsids>
     <w:rsidRoot w:val="00F8012F"/>
     <w:rsid w:val="005F766D"/>
+    <w:rsid w:val="009A00F1"/>
     <w:rsid w:val="00BC4817"/>
     <w:rsid w:val="00CB3F5B"/>
+    <w:rsid w:val="00D759A1"/>
     <w:rsid w:val="00F8012F"/>
   </w:rsids>
   <m:mathPr>
@@ -1216,7 +1207,7 @@
 </file>
 
 <file path=word/glossary/styles.xml><?xml version="1.0" encoding="utf-8"?>
-<w:styles xmlns:mc="http://schemas.openxmlformats.org/markup-compatibility/2006" xmlns:r="http://schemas.openxmlformats.org/officeDocument/2006/relationships" xmlns:w="http://schemas.openxmlformats.org/wordprocessingml/2006/main" xmlns:w14="http://schemas.microsoft.com/office/word/2010/wordml" xmlns:w15="http://schemas.microsoft.com/office/word/2012/wordml" xmlns:w16cex="http://schemas.microsoft.com/office/word/2018/wordml/cex" xmlns:w16cid="http://schemas.microsoft.com/office/word/2016/wordml/cid" xmlns:w16="http://schemas.microsoft.com/office/word/2018/wordml" xmlns:w16sdtdh="http://schemas.microsoft.com/office/word/2020/wordml/sdtdatahash" xmlns:w16se="http://schemas.microsoft.com/office/word/2015/wordml/symex" mc:Ignorable="w14 w15 w16se w16cid w16 w16cex w16sdtdh">
+<w:styles xmlns:mc="http://schemas.openxmlformats.org/markup-compatibility/2006" xmlns:r="http://schemas.openxmlformats.org/officeDocument/2006/relationships" xmlns:w="http://schemas.openxmlformats.org/wordprocessingml/2006/main" xmlns:w14="http://schemas.microsoft.com/office/word/2010/wordml" xmlns:w15="http://schemas.microsoft.com/office/word/2012/wordml" xmlns:w16cex="http://schemas.microsoft.com/office/word/2018/wordml/cex" xmlns:w16cid="http://schemas.microsoft.com/office/word/2016/wordml/cid" xmlns:w16="http://schemas.microsoft.com/office/word/2018/wordml" xmlns:w16du="http://schemas.microsoft.com/office/word/2023/wordml/word16du" xmlns:w16sdtdh="http://schemas.microsoft.com/office/word/2020/wordml/sdtdatahash" xmlns:w16sdtfl="http://schemas.microsoft.com/office/word/2024/wordml/sdtformatlock" xmlns:w16se="http://schemas.microsoft.com/office/word/2015/wordml/symex" mc:Ignorable="w14 w15 w16se w16cid w16 w16cex w16sdtdh w16sdtfl w16du">
   <w:docDefaults>
     <w:rPrDefault>
       <w:rPr>
@@ -1651,19 +1642,11 @@
       <w:color w:val="808080"/>
     </w:rPr>
   </w:style>
-  <w:style w:type="paragraph" w:customStyle="1" w:styleId="12BC50BEA2074AEC850BD73B4FDE52A7">
-    <w:name w:val="12BC50BEA2074AEC850BD73B4FDE52A7"/>
-    <w:rsid w:val="00F8012F"/>
-  </w:style>
-  <w:style w:type="paragraph" w:customStyle="1" w:styleId="8DBAFD7001934C9AB536CBB3499BABA5">
-    <w:name w:val="8DBAFD7001934C9AB536CBB3499BABA5"/>
-    <w:rsid w:val="00BC4817"/>
-  </w:style>
 </w:styles>
 </file>
 
 <file path=word/glossary/webSettings.xml><?xml version="1.0" encoding="utf-8"?>
-<w:webSettings xmlns:mc="http://schemas.openxmlformats.org/markup-compatibility/2006" xmlns:r="http://schemas.openxmlformats.org/officeDocument/2006/relationships" xmlns:w="http://schemas.openxmlformats.org/wordprocessingml/2006/main" xmlns:w14="http://schemas.microsoft.com/office/word/2010/wordml" xmlns:w15="http://schemas.microsoft.com/office/word/2012/wordml" xmlns:w16cex="http://schemas.microsoft.com/office/word/2018/wordml/cex" xmlns:w16cid="http://schemas.microsoft.com/office/word/2016/wordml/cid" xmlns:w16="http://schemas.microsoft.com/office/word/2018/wordml" xmlns:w16sdtdh="http://schemas.microsoft.com/office/word/2020/wordml/sdtdatahash" xmlns:w16se="http://schemas.microsoft.com/office/word/2015/wordml/symex" mc:Ignorable="w14 w15 w16se w16cid w16 w16cex w16sdtdh">
+<w:webSettings xmlns:mc="http://schemas.openxmlformats.org/markup-compatibility/2006" xmlns:r="http://schemas.openxmlformats.org/officeDocument/2006/relationships" xmlns:w="http://schemas.openxmlformats.org/wordprocessingml/2006/main" xmlns:w14="http://schemas.microsoft.com/office/word/2010/wordml" xmlns:w15="http://schemas.microsoft.com/office/word/2012/wordml" xmlns:w16cex="http://schemas.microsoft.com/office/word/2018/wordml/cex" xmlns:w16cid="http://schemas.microsoft.com/office/word/2016/wordml/cid" xmlns:w16="http://schemas.microsoft.com/office/word/2018/wordml" xmlns:w16du="http://schemas.microsoft.com/office/word/2023/wordml/word16du" xmlns:w16sdtdh="http://schemas.microsoft.com/office/word/2020/wordml/sdtdatahash" xmlns:w16sdtfl="http://schemas.microsoft.com/office/word/2024/wordml/sdtformatlock" xmlns:w16se="http://schemas.microsoft.com/office/word/2015/wordml/symex" mc:Ignorable="w14 w15 w16se w16cid w16 w16cex w16sdtdh w16sdtfl w16du">
   <w:optimizeForBrowser/>
   <w:allowPNG/>
 </w:webSettings>
@@ -1968,6 +1951,70 @@
  
  < N a v W o r d R e p o r t X m l P a r t   x m l n s = " u r n : m i c r o s o f t - d y n a m i c s - n a v / r e p o r t s / S a l e s _ A d v a n c e _ L e t t e r _ C Z Z / 3 1 0 1 4 / " >   
+     < B C R e p o r t I n f o r m a t i o n > + 
+         < R e p o r t M e t a d a t a > + 
+             < E x t e n s i o n I d > E x t e n s i o n   I D < / E x t e n s i o n I d > + 
+             < E x t e n s i o n N a m e > E x t e n s i o n   N a m e < / E x t e n s i o n N a m e > + 
+             < E x t e n s i o n P u b l i s h e r > E x t e n s i o n   P u b l i s h e r < / E x t e n s i o n P u b l i s h e r > + 
+             < E x t e n s i o n V e r s i o n > E x t e n s i o n   V e r s i o n < / E x t e n s i o n V e r s i o n > + 
+             < R e p o r t I d > R e p o r t   I D < / R e p o r t I d > + 
+             < R e p o r t N a m e > R e p o r t   N a m e < / R e p o r t N a m e > + 
+             < A b o u t T h i s R e p o r t T i t l e > A b o u t   T h i s   R e p o r t   T i t l e < / A b o u t T h i s R e p o r t T i t l e > + 
+             < A b o u t T h i s R e p o r t T e x t > A b o u t   T h i s   R e p o r t   T e x t < / A b o u t T h i s R e p o r t T e x t > + 
+             < R e p o r t H e l p L i n k > R e p o r t   H e l p   L i n k < / R e p o r t H e l p L i n k > + 
+         < / R e p o r t M e t a d a t a > + 
+         < R e p o r t R e q u e s t > + 
+             < T e n a n t E n t r a I d > T e n a n t   E n t r a   I d < / T e n a n t E n t r a I d > + 
+             < E n v i r o n m e n t N a m e > E n v i r o n m e n t   N a m e < / E n v i r o n m e n t N a m e > + 
+             < E n v i r o n m e n t T y p e > E n v i r o n m e n t   T y p e < / E n v i r o n m e n t T y p e > + 
+             < C o m p a n y N a m e > C o m p a n y   N a m e < / C o m p a n y N a m e > + 
+             < C o m p a n y D i s p l a y N a m e > C o m p a n y   D i s p l a y   N a m e < / C o m p a n y D i s p l a y N a m e > + 
+             < C o m p a n y I d > C o m p a n y   I D < / C o m p a n y I d > + 
+             < U s e r N a m e > U s e r   N a m e < / U s e r N a m e > + 
+             < D a t e A n d T i m e > D a t e   a n d   T i m e < / D a t e A n d T i m e > + 
+             < L a n g u a g e > L a n g u a g e < / L a n g u a g e > + 
+             < F o r m a t R e g i o n > F o r m a t   R e g i o n < / F o r m a t R e g i o n > + 
+             < D a t e T i m e V a l u e s > + 
+                 < Y e a r > Y e a r < / Y e a r > + 
+                 < M o n t h N u m b e r > M o n t h   N u m b e r < / M o n t h N u m b e r > + 
+                 < D a y N u m b e r > D a y   N u m b e r < / D a y N u m b e r > + 
+                 < H o u r > H o u r < / H o u r > + 
+                 < M i n u t e > M i n u t e < / M i n u t e > + 
+             < / D a t e T i m e V a l u e s > + 
+         < / R e p o r t R e q u e s t > + 
+     < / B C R e p o r t I n f o r m a t i o n > + 
      < C o m p a n y _ I n f o r m a t i o n >   
          < C o m p a n y A d d r 1 > C o m p a n y A d d r 1 < / C o m p a n y A d d r 1 > @@ -2056,6 +2103,8 @@
  
          < D o c u m e n t N o L b l > D o c u m e n t N o L b l < / D o c u m e n t N o L b l >   
+         < F o r m a t t e d _ A m o u n t I n c l u d i n g V A T > F o r m a t t e d _ A m o u n t I n c l u d i n g V A T < / F o r m a t t e d _ A m o u n t I n c l u d i n g V A T > + 
          < G r e e t i n g L b l > G r e e t i n g L b l < / G r e e t i n g L b l >   
          < I B A N _ S a l e s A d v a n c e L e t t e r H e a d e r > I B A N _ S a l e s A d v a n c e L e t t e r H e a d e r < / I B A N _ S a l e s A d v a n c e L e t t e r H e a d e r > @@ -2123,6 +2172,8 @@
                  < D e s c r i p t i o n _ S a l e s A d v a n c e L e t t e r L i n e > D e s c r i p t i o n _ S a l e s A d v a n c e L e t t e r L i n e < / D e s c r i p t i o n _ S a l e s A d v a n c e L e t t e r L i n e >   
                  < D e s c r i p t i o n _ S a l e s A d v a n c e L e t t e r L i n e C a p t i o n > D e s c r i p t i o n _ S a l e s A d v a n c e L e t t e r L i n e C a p t i o n < / D e s c r i p t i o n _ S a l e s A d v a n c e L e t t e r L i n e C a p t i o n > + 
+                 < F o r m a t t e d _ A m o u n t I n c l u d i n g V A T _ S a l e s A d v a n c e L e t t e r L i n e > F o r m a t t e d _ A m o u n t I n c l u d i n g V A T _ S a l e s A d v a n c e L e t t e r L i n e < / F o r m a t t e d _ A m o u n t I n c l u d i n g V A T _ S a l e s A d v a n c e L e t t e r L i n e >   
                  < L i n e N o _ S a l e s A d v a n c e L e t t e r L i n e > L i n e N o _ S a l e s A d v a n c e L e t t e r L i n e < / L i n e N o _ S a l e s A d v a n c e L e t t e r L i n e >   
@@ -2154,9 +2205,15 @@
 </file>
 
 <file path=customXml/itemProps1.xml><?xml version="1.0" encoding="utf-8"?>
-<ds:datastoreItem xmlns:ds="http://schemas.openxmlformats.org/officeDocument/2006/customXml" ds:itemID="{F1A9B2D4-3F2B-4EDE-9075-BBC337B515A2}">
+<ds:datastoreItem xmlns:ds="http://schemas.openxmlformats.org/officeDocument/2006/customXml" ds:itemID="{F58EE262-E80C-4E77-8531-F0B39E502D1C}">
   <ds:schemaRefs>
     <ds:schemaRef ds:uri="urn:microsoft-dynamics-nav/reports/Sales_Advance_Letter_CZZ/31014/"/>
   </ds:schemaRefs>
 </ds:datastoreItem>
+</file>
+
+<file path=docMetadata/LabelInfo.xml><?xml version="1.0" encoding="utf-8"?>
+<clbl:labelList xmlns:clbl="http://schemas.microsoft.com/office/2020/mipLabelMetadata">
+  <clbl:label id="{f42aa342-8706-4288-bd11-ebb85995028c}" enabled="1" method="Standard" siteId="{72f988bf-86f1-41af-91ab-2d7cd011db47}" contentBits="0" removed="0"/>
+</clbl:labelList>
 </file>
</xml_diff>

<commit_message>
Syncing with version 27.0.32067.0 (#28399)
Fixes
[AB#560539](https://dynamicssmb2.visualstudio.com/1fcb79e7-ab07-432a-a3c6-6cf5a88ba4a5/_workitems/edit/560539)
</commit_message>
<xml_diff>
--- a/Apps/CZ/AdvancePaymentsLocalization/app/Src/Reports/SalesAdvanceLetterEmail.docx
+++ b/Apps/CZ/AdvancePaymentsLocalization/app/Src/Reports/SalesAdvanceLetterEmail.docx
@@ -1,6 +1,6 @@
 
 <file path=word/document.xml><?xml version="1.0" encoding="utf-8"?>
-<w:document xmlns:wpc="http://schemas.microsoft.com/office/word/2010/wordprocessingCanvas" xmlns:cx="http://schemas.microsoft.com/office/drawing/2014/chartex" xmlns:cx1="http://schemas.microsoft.com/office/drawing/2015/9/8/chartex" xmlns:cx2="http://schemas.microsoft.com/office/drawing/2015/10/21/chartex" xmlns:cx3="http://schemas.microsoft.com/office/drawing/2016/5/9/chartex" xmlns:cx4="http://schemas.microsoft.com/office/drawing/2016/5/10/chartex" xmlns:cx5="http://schemas.microsoft.com/office/drawing/2016/5/11/chartex" xmlns:cx6="http://schemas.microsoft.com/office/drawing/2016/5/12/chartex" xmlns:cx7="http://schemas.microsoft.com/office/drawing/2016/5/13/chartex" xmlns:cx8="http://schemas.microsoft.com/office/drawing/2016/5/14/chartex" xmlns:mc="http://schemas.openxmlformats.org/markup-compatibility/2006" xmlns:aink="http://schemas.microsoft.com/office/drawing/2016/ink" xmlns:am3d="http://schemas.microsoft.com/office/drawing/2017/model3d" xmlns:o="urn:schemas-microsoft-com:office:office" xmlns:oel="http://schemas.microsoft.com/office/2019/extlst" xmlns:r="http://schemas.openxmlformats.org/officeDocument/2006/relationships" xmlns:m="http://schemas.openxmlformats.org/officeDocument/2006/math" xmlns:v="urn:schemas-microsoft-com:vml" xmlns:wp14="http://schemas.microsoft.com/office/word/2010/wordprocessingDrawing" xmlns:wp="http://schemas.openxmlformats.org/drawingml/2006/wordprocessingDrawing" xmlns:w10="urn:schemas-microsoft-com:office:word" xmlns:w="http://schemas.openxmlformats.org/wordprocessingml/2006/main" xmlns:w14="http://schemas.microsoft.com/office/word/2010/wordml" xmlns:w15="http://schemas.microsoft.com/office/word/2012/wordml" xmlns:w16cex="http://schemas.microsoft.com/office/word/2018/wordml/cex" xmlns:w16cid="http://schemas.microsoft.com/office/word/2016/wordml/cid" xmlns:w16="http://schemas.microsoft.com/office/word/2018/wordml" xmlns:w16sdtdh="http://schemas.microsoft.com/office/word/2020/wordml/sdtdatahash" xmlns:w16se="http://schemas.microsoft.com/office/word/2015/wordml/symex" xmlns:wpg="http://schemas.microsoft.com/office/word/2010/wordprocessingGroup" xmlns:wpi="http://schemas.microsoft.com/office/word/2010/wordprocessingInk" xmlns:wne="http://schemas.microsoft.com/office/word/2006/wordml" xmlns:wps="http://schemas.microsoft.com/office/word/2010/wordprocessingShape" mc:Ignorable="w14 w15 w16se w16cid w16 w16cex w16sdtdh wp14">
+<w:document xmlns:wpc="http://schemas.microsoft.com/office/word/2010/wordprocessingCanvas" xmlns:cx="http://schemas.microsoft.com/office/drawing/2014/chartex" xmlns:cx1="http://schemas.microsoft.com/office/drawing/2015/9/8/chartex" xmlns:cx2="http://schemas.microsoft.com/office/drawing/2015/10/21/chartex" xmlns:cx3="http://schemas.microsoft.com/office/drawing/2016/5/9/chartex" xmlns:cx4="http://schemas.microsoft.com/office/drawing/2016/5/10/chartex" xmlns:cx5="http://schemas.microsoft.com/office/drawing/2016/5/11/chartex" xmlns:cx6="http://schemas.microsoft.com/office/drawing/2016/5/12/chartex" xmlns:cx7="http://schemas.microsoft.com/office/drawing/2016/5/13/chartex" xmlns:cx8="http://schemas.microsoft.com/office/drawing/2016/5/14/chartex" xmlns:mc="http://schemas.openxmlformats.org/markup-compatibility/2006" xmlns:aink="http://schemas.microsoft.com/office/drawing/2016/ink" xmlns:am3d="http://schemas.microsoft.com/office/drawing/2017/model3d" xmlns:o="urn:schemas-microsoft-com:office:office" xmlns:oel="http://schemas.microsoft.com/office/2019/extlst" xmlns:r="http://schemas.openxmlformats.org/officeDocument/2006/relationships" xmlns:m="http://schemas.openxmlformats.org/officeDocument/2006/math" xmlns:v="urn:schemas-microsoft-com:vml" xmlns:wp14="http://schemas.microsoft.com/office/word/2010/wordprocessingDrawing" xmlns:wp="http://schemas.openxmlformats.org/drawingml/2006/wordprocessingDrawing" xmlns:w10="urn:schemas-microsoft-com:office:word" xmlns:w="http://schemas.openxmlformats.org/wordprocessingml/2006/main" xmlns:w14="http://schemas.microsoft.com/office/word/2010/wordml" xmlns:w15="http://schemas.microsoft.com/office/word/2012/wordml" xmlns:w16cex="http://schemas.microsoft.com/office/word/2018/wordml/cex" xmlns:w16cid="http://schemas.microsoft.com/office/word/2016/wordml/cid" xmlns:w16="http://schemas.microsoft.com/office/word/2018/wordml" xmlns:w16du="http://schemas.microsoft.com/office/word/2023/wordml/word16du" xmlns:w16sdtdh="http://schemas.microsoft.com/office/word/2020/wordml/sdtdatahash" xmlns:w16sdtfl="http://schemas.microsoft.com/office/word/2024/wordml/sdtformatlock" xmlns:w16se="http://schemas.microsoft.com/office/word/2015/wordml/symex" xmlns:wpg="http://schemas.microsoft.com/office/word/2010/wordprocessingGroup" xmlns:wpi="http://schemas.microsoft.com/office/word/2010/wordprocessingInk" xmlns:wne="http://schemas.microsoft.com/office/word/2006/wordml" xmlns:wps="http://schemas.microsoft.com/office/word/2010/wordprocessingShape" mc:Ignorable="w14 w15 w16se w16cid w16 w16cex w16sdtdh w16sdtfl w16du wp14">
   <w:body>
     <w:sdt>
       <w:sdtPr>
@@ -10,7 +10,7 @@
         <w:placeholder>
           <w:docPart w:val="DefaultPlaceholder_-1854013440"/>
         </w:placeholder>
-        <w:dataBinding w:prefixMappings="xmlns:ns0='urn:microsoft-dynamics-nav/reports/Sales_Advance_Letter_CZZ/31014/'" w:xpath="/ns0:NavWordReportXmlPart[1]/ns0:Sales_Advance_Letter_Header[1]/ns0:DocumentLbl[1]" w:storeItemID="{F1A9B2D4-3F2B-4EDE-9075-BBC337B515A2}"/>
+        <w:dataBinding w:prefixMappings="xmlns:ns0='urn:microsoft-dynamics-nav/reports/Sales_Advance_Letter_CZZ/31014/'" w:xpath="/ns0:NavWordReportXmlPart[1]/ns0:Sales_Advance_Letter_Header[1]/ns0:DocumentLbl[1]" w:storeItemID="{F58EE262-E80C-4E77-8531-F0B39E502D1C}"/>
         <w:text/>
       </w:sdtPr>
       <w:sdtContent>
@@ -19,11 +19,9 @@
             <w:pStyle w:val="Title"/>
             <w:spacing w:before="120"/>
           </w:pPr>
-          <w:proofErr w:type="spellStart"/>
           <w:r>
             <w:t>DocumentLbl</w:t>
           </w:r>
-          <w:proofErr w:type="spellEnd"/>
         </w:p>
       </w:sdtContent>
     </w:sdt>
@@ -36,15 +34,13 @@
           <w:placeholder>
             <w:docPart w:val="DefaultPlaceholder_-1854013440"/>
           </w:placeholder>
-          <w:dataBinding w:prefixMappings="xmlns:ns0='urn:microsoft-dynamics-nav/reports/Sales_Advance_Letter_CZZ/31014/'" w:xpath="/ns0:NavWordReportXmlPart[1]/ns0:Sales_Advance_Letter_Header[1]/ns0:GreetingLbl[1]" w:storeItemID="{F1A9B2D4-3F2B-4EDE-9075-BBC337B515A2}"/>
+          <w:dataBinding w:prefixMappings="xmlns:ns0='urn:microsoft-dynamics-nav/reports/Sales_Advance_Letter_CZZ/31014/'" w:xpath="/ns0:NavWordReportXmlPart[1]/ns0:Sales_Advance_Letter_Header[1]/ns0:GreetingLbl[1]" w:storeItemID="{F58EE262-E80C-4E77-8531-F0B39E502D1C}"/>
           <w:text/>
         </w:sdtPr>
         <w:sdtContent>
-          <w:proofErr w:type="spellStart"/>
           <w:r>
             <w:t>GreetingLbl</w:t>
           </w:r>
-          <w:proofErr w:type="spellEnd"/>
         </w:sdtContent>
       </w:sdt>
       <w:r>
@@ -58,7 +54,7 @@
           <w:placeholder>
             <w:docPart w:val="DefaultPlaceholder_-1854013440"/>
           </w:placeholder>
-          <w:dataBinding w:prefixMappings="xmlns:ns0='urn:microsoft-dynamics-nav/reports/Sales_Advance_Letter_CZZ/31014/'" w:xpath="/ns0:NavWordReportXmlPart[1]/ns0:Sales_Advance_Letter_Header[1]/ns0:CustAddr1[1]" w:storeItemID="{F1A9B2D4-3F2B-4EDE-9075-BBC337B515A2}"/>
+          <w:dataBinding w:prefixMappings="xmlns:ns0='urn:microsoft-dynamics-nav/reports/Sales_Advance_Letter_CZZ/31014/'" w:xpath="/ns0:NavWordReportXmlPart[1]/ns0:Sales_Advance_Letter_Header[1]/ns0:CustAddr1[1]" w:storeItemID="{F58EE262-E80C-4E77-8531-F0B39E502D1C}"/>
           <w:text/>
         </w:sdtPr>
         <w:sdtContent>
@@ -79,16 +75,14 @@
         <w:placeholder>
           <w:docPart w:val="DefaultPlaceholder_-1854013440"/>
         </w:placeholder>
-        <w:dataBinding w:prefixMappings="xmlns:ns0='urn:microsoft-dynamics-nav/reports/Sales_Advance_Letter_CZZ/31014/'" w:xpath="/ns0:NavWordReportXmlPart[1]/ns0:Sales_Advance_Letter_Header[1]/ns0:BodyLbl[1]" w:storeItemID="{F1A9B2D4-3F2B-4EDE-9075-BBC337B515A2}"/>
+        <w:dataBinding w:prefixMappings="xmlns:ns0='urn:microsoft-dynamics-nav/reports/Sales_Advance_Letter_CZZ/31014/'" w:xpath="/ns0:NavWordReportXmlPart[1]/ns0:Sales_Advance_Letter_Header[1]/ns0:BodyLbl[1]" w:storeItemID="{F58EE262-E80C-4E77-8531-F0B39E502D1C}"/>
         <w:text/>
       </w:sdtPr>
       <w:sdtContent>
         <w:p>
-          <w:proofErr w:type="spellStart"/>
           <w:r>
             <w:t>BodyLbl</w:t>
           </w:r>
-          <w:proofErr w:type="spellEnd"/>
         </w:p>
       </w:sdtContent>
     </w:sdt>
@@ -124,7 +118,7 @@
             <w:placeholder>
               <w:docPart w:val="DefaultPlaceholder_-1854013440"/>
             </w:placeholder>
-            <w:dataBinding w:prefixMappings="xmlns:ns0='urn:microsoft-dynamics-nav/reports/Sales_Advance_Letter_CZZ/31014/'" w:xpath="/ns0:NavWordReportXmlPart[1]/ns0:Sales_Advance_Letter_Header[1]/ns0:DocumentNoLbl[1]" w:storeItemID="{F1A9B2D4-3F2B-4EDE-9075-BBC337B515A2}"/>
+            <w:dataBinding w:prefixMappings="xmlns:ns0='urn:microsoft-dynamics-nav/reports/Sales_Advance_Letter_CZZ/31014/'" w:xpath="/ns0:NavWordReportXmlPart[1]/ns0:Sales_Advance_Letter_Header[1]/ns0:DocumentNoLbl[1]" w:storeItemID="{F58EE262-E80C-4E77-8531-F0B39E502D1C}"/>
             <w:text/>
           </w:sdtPr>
           <w:sdtContent>
@@ -142,13 +136,10 @@
               <w:p>
                 <w:pPr>
                   <w:pStyle w:val="Heading1"/>
-                  <w:outlineLvl w:val="0"/>
                 </w:pPr>
-                <w:proofErr w:type="spellStart"/>
                 <w:r>
                   <w:t>DocumentNoLbl</w:t>
                 </w:r>
-                <w:proofErr w:type="spellEnd"/>
               </w:p>
             </w:tc>
           </w:sdtContent>
@@ -161,7 +152,7 @@
             <w:placeholder>
               <w:docPart w:val="DefaultPlaceholder_-1854013440"/>
             </w:placeholder>
-            <w:dataBinding w:prefixMappings="xmlns:ns0='urn:microsoft-dynamics-nav/reports/Sales_Advance_Letter_CZZ/31014/'" w:xpath="/ns0:NavWordReportXmlPart[1]/ns0:Sales_Advance_Letter_Header[1]/ns0:AdvanceDueDate_SalesAdvancLetterHeaderCaption[1]" w:storeItemID="{F1A9B2D4-3F2B-4EDE-9075-BBC337B515A2}"/>
+            <w:dataBinding w:prefixMappings="xmlns:ns0='urn:microsoft-dynamics-nav/reports/Sales_Advance_Letter_CZZ/31014/'" w:xpath="/ns0:NavWordReportXmlPart[1]/ns0:Sales_Advance_Letter_Header[1]/ns0:AdvanceDueDate_SalesAdvancLetterHeaderCaption[1]" w:storeItemID="{F58EE262-E80C-4E77-8531-F0B39E502D1C}"/>
             <w:text/>
           </w:sdtPr>
           <w:sdtContent>
@@ -179,27 +170,24 @@
               <w:p>
                 <w:pPr>
                   <w:pStyle w:val="Heading1"/>
-                  <w:outlineLvl w:val="0"/>
                 </w:pPr>
-                <w:proofErr w:type="spellStart"/>
                 <w:r>
                   <w:t>AdvanceDueDate_SalesAdvancLetterHeaderCaption</w:t>
                 </w:r>
-                <w:proofErr w:type="spellEnd"/>
               </w:p>
             </w:tc>
           </w:sdtContent>
         </w:sdt>
         <w:sdt>
           <w:sdtPr>
+            <w:alias w:val="#Nav: /Sales_Advance_Letter_Header/AmountIncludingVATLbl"/>
+            <w:tag w:val="#Nav: Sales_Advance_Letter_CZZ/31014"/>
             <w:id w:val="1952745955"/>
             <w:placeholder>
               <w:docPart w:val="DefaultPlaceholder_-1854013440"/>
             </w:placeholder>
-            <w:dataBinding w:prefixMappings="xmlns:ns0='urn:microsoft-dynamics-nav/reports/Sales_Advance_Letter_CZZ/31014/'" w:xpath="/ns0:NavWordReportXmlPart[1]/ns0:Sales_Advance_Letter_Header[1]/ns0:AmountIncludingVATLbl[1]" w:storeItemID="{F1A9B2D4-3F2B-4EDE-9075-BBC337B515A2}"/>
+            <w:dataBinding w:prefixMappings="xmlns:ns0='urn:microsoft-dynamics-nav/reports/Sales_Advance_Letter_CZZ/31014/'" w:xpath="/ns0:NavWordReportXmlPart[1]/ns0:Sales_Advance_Letter_Header[1]/ns0:AmountIncludingVATLbl[1]" w:storeItemID="{F58EE262-E80C-4E77-8531-F0B39E502D1C}"/>
             <w:text/>
-            <w:alias w:val="#Nav: /Sales_Advance_Letter_Header/AmountIncludingVATLbl"/>
-            <w:tag w:val="#Nav: Sales_Advance_Letter_CZZ/31014"/>
           </w:sdtPr>
           <w:sdtContent>
             <w:tc>
@@ -217,13 +205,10 @@
                 <w:pPr>
                   <w:pStyle w:val="Heading1"/>
                   <w:jc w:val="right"/>
-                  <w:outlineLvl w:val="0"/>
                 </w:pPr>
-                <w:proofErr w:type="spellStart"/>
                 <w:r>
                   <w:t>AmountIncludingVATLbl</w:t>
                 </w:r>
-                <w:proofErr w:type="spellEnd"/>
               </w:p>
             </w:tc>
           </w:sdtContent>
@@ -238,7 +223,7 @@
             <w:placeholder>
               <w:docPart w:val="DefaultPlaceholder_-1854013440"/>
             </w:placeholder>
-            <w:dataBinding w:prefixMappings="xmlns:ns0='urn:microsoft-dynamics-nav/reports/Sales_Advance_Letter_CZZ/31014/'" w:xpath="/ns0:NavWordReportXmlPart[1]/ns0:Sales_Advance_Letter_Header[1]/ns0:No_SalesAdvanceLetterHeader[1]" w:storeItemID="{F1A9B2D4-3F2B-4EDE-9075-BBC337B515A2}"/>
+            <w:dataBinding w:prefixMappings="xmlns:ns0='urn:microsoft-dynamics-nav/reports/Sales_Advance_Letter_CZZ/31014/'" w:xpath="/ns0:NavWordReportXmlPart[1]/ns0:Sales_Advance_Letter_Header[1]/ns0:No_SalesAdvanceLetterHeader[1]" w:storeItemID="{F58EE262-E80C-4E77-8531-F0B39E502D1C}"/>
             <w:text/>
           </w:sdtPr>
           <w:sdtContent>
@@ -269,7 +254,7 @@
             <w:placeholder>
               <w:docPart w:val="DefaultPlaceholder_-1854013440"/>
             </w:placeholder>
-            <w:dataBinding w:prefixMappings="xmlns:ns0='urn:microsoft-dynamics-nav/reports/Sales_Advance_Letter_CZZ/31014/'" w:xpath="/ns0:NavWordReportXmlPart[1]/ns0:Sales_Advance_Letter_Header[1]/ns0:AdvanceDueDate_SalesAdvancLetterHeader[1]" w:storeItemID="{F1A9B2D4-3F2B-4EDE-9075-BBC337B515A2}"/>
+            <w:dataBinding w:prefixMappings="xmlns:ns0='urn:microsoft-dynamics-nav/reports/Sales_Advance_Letter_CZZ/31014/'" w:xpath="/ns0:NavWordReportXmlPart[1]/ns0:Sales_Advance_Letter_Header[1]/ns0:AdvanceDueDate_SalesAdvancLetterHeader[1]" w:storeItemID="{F58EE262-E80C-4E77-8531-F0B39E502D1C}"/>
             <w:text/>
           </w:sdtPr>
           <w:sdtContent>
@@ -285,25 +270,23 @@
                 <w:hideMark/>
               </w:tcPr>
               <w:p>
-                <w:proofErr w:type="spellStart"/>
                 <w:r>
                   <w:t>AdvanceDueDate_SalesAdvancLetterHeader</w:t>
                 </w:r>
-                <w:proofErr w:type="spellEnd"/>
               </w:p>
             </w:tc>
           </w:sdtContent>
         </w:sdt>
         <w:sdt>
           <w:sdtPr>
+            <w:alias w:val="#Nav: /Sales_Advance_Letter_Header/Formatted_AmountIncludingVAT"/>
+            <w:tag w:val="#Nav: Sales_Advance_Letter_CZZ/31014"/>
             <w:id w:val="-666175019"/>
             <w:placeholder>
               <w:docPart w:val="DefaultPlaceholder_-1854013440"/>
             </w:placeholder>
-            <w:dataBinding w:prefixMappings="xmlns:ns0='urn:microsoft-dynamics-nav/reports/Sales_Advance_Letter_CZZ/31014/'" w:xpath="/ns0:NavWordReportXmlPart[1]/ns0:Sales_Advance_Letter_Header[1]/ns0:AmountIncludingVAT[1]" w:storeItemID="{F1A9B2D4-3F2B-4EDE-9075-BBC337B515A2}"/>
+            <w:dataBinding w:prefixMappings="xmlns:ns0='urn:microsoft-dynamics-nav/reports/Sales_Advance_Letter_CZZ/31014/'" w:xpath="/ns0:NavWordReportXmlPart[1]/ns0:Sales_Advance_Letter_Header[1]/ns0:Formatted_AmountIncludingVAT[1]" w:storeItemID="{F58EE262-E80C-4E77-8531-F0B39E502D1C}"/>
             <w:text/>
-            <w:alias w:val="#Nav: /Sales_Advance_Letter_Header/AmountIncludingVAT"/>
-            <w:tag w:val="#Nav: Sales_Advance_Letter_CZZ/31014"/>
           </w:sdtPr>
           <w:sdtContent>
             <w:tc>
@@ -321,11 +304,9 @@
                 <w:pPr>
                   <w:jc w:val="right"/>
                 </w:pPr>
-                <w:proofErr w:type="spellStart"/>
                 <w:r>
-                  <w:t>AmountIncludingVAT</w:t>
+                  <w:t>Formatted_AmountIncludingVAT</w:t>
                 </w:r>
-                <w:proofErr w:type="spellEnd"/>
               </w:p>
             </w:tc>
           </w:sdtContent>
@@ -355,21 +336,19 @@
       </w:pPr>
       <w:sdt>
         <w:sdtPr>
+          <w:alias w:val="#Nav: /Sales_Advance_Letter_Header/ClosingLbl"/>
+          <w:tag w:val="#Nav: Sales_Advance_Letter_CZZ/31014"/>
           <w:id w:val="-1332757284"/>
           <w:placeholder>
             <w:docPart w:val="DefaultPlaceholder_-1854013440"/>
           </w:placeholder>
-          <w:dataBinding w:prefixMappings="xmlns:ns0='urn:microsoft-dynamics-nav/reports/Sales_Advance_Letter_CZZ/31014/'" w:xpath="/ns0:NavWordReportXmlPart[1]/ns0:Sales_Advance_Letter_Header[1]/ns0:ClosingLbl[1]" w:storeItemID="{F1A9B2D4-3F2B-4EDE-9075-BBC337B515A2}"/>
+          <w:dataBinding w:prefixMappings="xmlns:ns0='urn:microsoft-dynamics-nav/reports/Sales_Advance_Letter_CZZ/31014/'" w:xpath="/ns0:NavWordReportXmlPart[1]/ns0:Sales_Advance_Letter_Header[1]/ns0:ClosingLbl[1]" w:storeItemID="{F58EE262-E80C-4E77-8531-F0B39E502D1C}"/>
           <w:text/>
-          <w:alias w:val="#Nav: /Sales_Advance_Letter_Header/ClosingLbl"/>
-          <w:tag w:val="#Nav: Sales_Advance_Letter_CZZ/31014"/>
         </w:sdtPr>
         <w:sdtContent>
-          <w:proofErr w:type="spellStart"/>
           <w:r>
             <w:t>ClosingLbl</w:t>
           </w:r>
-          <w:proofErr w:type="spellEnd"/>
         </w:sdtContent>
       </w:sdt>
       <w:r>
@@ -378,35 +357,33 @@
     </w:p>
     <w:sdt>
       <w:sdtPr>
+        <w:alias w:val="#Nav: /Sales_Advance_Letter_Header/CopyLoop/Salesperson_Purchaser/Name_SalespersonPurchaser"/>
+        <w:tag w:val="#Nav: Sales_Advance_Letter_CZZ/31014"/>
         <w:id w:val="-1279411409"/>
         <w:placeholder>
           <w:docPart w:val="DefaultPlaceholder_-1854013440"/>
         </w:placeholder>
-        <w:dataBinding w:prefixMappings="xmlns:ns0='urn:microsoft-dynamics-nav/reports/Sales_Advance_Letter_CZZ/31014/'" w:xpath="/ns0:NavWordReportXmlPart[1]/ns0:Sales_Advance_Letter_Header[1]/ns0:CopyLoop[1]/ns0:Salesperson_Purchaser[1]/ns0:Name_SalespersonPurchaser[1]" w:storeItemID="{F1A9B2D4-3F2B-4EDE-9075-BBC337B515A2}"/>
+        <w:dataBinding w:prefixMappings="xmlns:ns0='urn:microsoft-dynamics-nav/reports/Sales_Advance_Letter_CZZ/31014/'" w:xpath="/ns0:NavWordReportXmlPart[1]/ns0:Sales_Advance_Letter_Header[1]/ns0:CopyLoop[1]/ns0:Salesperson_Purchaser[1]/ns0:Name_SalespersonPurchaser[1]" w:storeItemID="{F58EE262-E80C-4E77-8531-F0B39E502D1C}"/>
         <w:text/>
-        <w:alias w:val="#Nav: /Sales_Advance_Letter_Header/CopyLoop/Salesperson_Purchaser/Name_SalespersonPurchaser"/>
-        <w:tag w:val="#Nav: Sales_Advance_Letter_CZZ/31014"/>
       </w:sdtPr>
       <w:sdtContent>
         <w:p>
-          <w:proofErr w:type="spellStart"/>
           <w:r>
             <w:t>Name_SalespersonPurchaser</w:t>
           </w:r>
-          <w:proofErr w:type="spellEnd"/>
         </w:p>
       </w:sdtContent>
     </w:sdt>
     <w:sdt>
       <w:sdtPr>
+        <w:alias w:val="#Nav: /Company_Information/CompanyAddr1"/>
+        <w:tag w:val="#Nav: Sales_Advance_Letter_CZZ/31014"/>
         <w:id w:val="-998657514"/>
         <w:placeholder>
           <w:docPart w:val="DefaultPlaceholder_-1854013440"/>
         </w:placeholder>
-        <w:dataBinding w:prefixMappings="xmlns:ns0='urn:microsoft-dynamics-nav/reports/Sales_Advance_Letter_CZZ/31014/'" w:xpath="/ns0:NavWordReportXmlPart[1]/ns0:Company_Information[1]/ns0:CompanyAddr1[1]" w:storeItemID="{F1A9B2D4-3F2B-4EDE-9075-BBC337B515A2}"/>
+        <w:dataBinding w:prefixMappings="xmlns:ns0='urn:microsoft-dynamics-nav/reports/Sales_Advance_Letter_CZZ/31014/'" w:xpath="/ns0:NavWordReportXmlPart[1]/ns0:Company_Information[1]/ns0:CompanyAddr1[1]" w:storeItemID="{F58EE262-E80C-4E77-8531-F0B39E502D1C}"/>
         <w:text/>
-        <w:alias w:val="#Nav: /Company_Information/CompanyAddr1"/>
-        <w:tag w:val="#Nav: Sales_Advance_Letter_CZZ/31014"/>
       </w:sdtPr>
       <w:sdtContent>
         <w:p>
@@ -421,14 +398,14 @@
     </w:sdt>
     <w:sdt>
       <w:sdtPr>
+        <w:alias w:val="#Nav: /Company_Information/CompanyAddr2"/>
+        <w:tag w:val="#Nav: Sales_Advance_Letter_CZZ/31014"/>
         <w:id w:val="1771272025"/>
         <w:placeholder>
           <w:docPart w:val="DefaultPlaceholder_-1854013440"/>
         </w:placeholder>
-        <w:dataBinding w:prefixMappings="xmlns:ns0='urn:microsoft-dynamics-nav/reports/Sales_Advance_Letter_CZZ/31014/'" w:xpath="/ns0:NavWordReportXmlPart[1]/ns0:Company_Information[1]/ns0:CompanyAddr2[1]" w:storeItemID="{F1A9B2D4-3F2B-4EDE-9075-BBC337B515A2}"/>
+        <w:dataBinding w:prefixMappings="xmlns:ns0='urn:microsoft-dynamics-nav/reports/Sales_Advance_Letter_CZZ/31014/'" w:xpath="/ns0:NavWordReportXmlPart[1]/ns0:Company_Information[1]/ns0:CompanyAddr2[1]" w:storeItemID="{F58EE262-E80C-4E77-8531-F0B39E502D1C}"/>
         <w:text/>
-        <w:alias w:val="#Nav: /Company_Information/CompanyAddr2"/>
-        <w:tag w:val="#Nav: Sales_Advance_Letter_CZZ/31014"/>
       </w:sdtPr>
       <w:sdtContent>
         <w:p>
@@ -443,14 +420,14 @@
     </w:sdt>
     <w:sdt>
       <w:sdtPr>
+        <w:alias w:val="#Nav: /Company_Information/CompanyAddr3"/>
+        <w:tag w:val="#Nav: Sales_Advance_Letter_CZZ/31014"/>
         <w:id w:val="-460348032"/>
         <w:placeholder>
           <w:docPart w:val="DefaultPlaceholder_-1854013440"/>
         </w:placeholder>
-        <w:dataBinding w:prefixMappings="xmlns:ns0='urn:microsoft-dynamics-nav/reports/Sales_Advance_Letter_CZZ/31014/'" w:xpath="/ns0:NavWordReportXmlPart[1]/ns0:Company_Information[1]/ns0:CompanyAddr3[1]" w:storeItemID="{F1A9B2D4-3F2B-4EDE-9075-BBC337B515A2}"/>
+        <w:dataBinding w:prefixMappings="xmlns:ns0='urn:microsoft-dynamics-nav/reports/Sales_Advance_Letter_CZZ/31014/'" w:xpath="/ns0:NavWordReportXmlPart[1]/ns0:Company_Information[1]/ns0:CompanyAddr3[1]" w:storeItemID="{F58EE262-E80C-4E77-8531-F0B39E502D1C}"/>
         <w:text/>
-        <w:alias w:val="#Nav: /Company_Information/CompanyAddr3"/>
-        <w:tag w:val="#Nav: Sales_Advance_Letter_CZZ/31014"/>
       </w:sdtPr>
       <w:sdtContent>
         <w:p>
@@ -465,14 +442,14 @@
     </w:sdt>
     <w:sdt>
       <w:sdtPr>
+        <w:alias w:val="#Nav: /Company_Information/CompanyAddr4"/>
+        <w:tag w:val="#Nav: Sales_Advance_Letter_CZZ/31014"/>
         <w:id w:val="-1727606490"/>
         <w:placeholder>
           <w:docPart w:val="DefaultPlaceholder_-1854013440"/>
         </w:placeholder>
-        <w:dataBinding w:prefixMappings="xmlns:ns0='urn:microsoft-dynamics-nav/reports/Sales_Advance_Letter_CZZ/31014/'" w:xpath="/ns0:NavWordReportXmlPart[1]/ns0:Company_Information[1]/ns0:CompanyAddr4[1]" w:storeItemID="{F1A9B2D4-3F2B-4EDE-9075-BBC337B515A2}"/>
+        <w:dataBinding w:prefixMappings="xmlns:ns0='urn:microsoft-dynamics-nav/reports/Sales_Advance_Letter_CZZ/31014/'" w:xpath="/ns0:NavWordReportXmlPart[1]/ns0:Company_Information[1]/ns0:CompanyAddr4[1]" w:storeItemID="{F58EE262-E80C-4E77-8531-F0B39E502D1C}"/>
         <w:text/>
-        <w:alias w:val="#Nav: /Company_Information/CompanyAddr4"/>
-        <w:tag w:val="#Nav: Sales_Advance_Letter_CZZ/31014"/>
       </w:sdtPr>
       <w:sdtContent>
         <w:p>
@@ -487,14 +464,14 @@
     </w:sdt>
     <w:sdt>
       <w:sdtPr>
+        <w:alias w:val="#Nav: /Company_Information/CompanyAddr5"/>
+        <w:tag w:val="#Nav: Sales_Advance_Letter_CZZ/31014"/>
         <w:id w:val="1279147269"/>
         <w:placeholder>
           <w:docPart w:val="DefaultPlaceholder_-1854013440"/>
         </w:placeholder>
-        <w:dataBinding w:prefixMappings="xmlns:ns0='urn:microsoft-dynamics-nav/reports/Sales_Advance_Letter_CZZ/31014/'" w:xpath="/ns0:NavWordReportXmlPart[1]/ns0:Company_Information[1]/ns0:CompanyAddr5[1]" w:storeItemID="{F1A9B2D4-3F2B-4EDE-9075-BBC337B515A2}"/>
+        <w:dataBinding w:prefixMappings="xmlns:ns0='urn:microsoft-dynamics-nav/reports/Sales_Advance_Letter_CZZ/31014/'" w:xpath="/ns0:NavWordReportXmlPart[1]/ns0:Company_Information[1]/ns0:CompanyAddr5[1]" w:storeItemID="{F58EE262-E80C-4E77-8531-F0B39E502D1C}"/>
         <w:text/>
-        <w:alias w:val="#Nav: /Company_Information/CompanyAddr5"/>
-        <w:tag w:val="#Nav: Sales_Advance_Letter_CZZ/31014"/>
       </w:sdtPr>
       <w:sdtContent>
         <w:p>
@@ -509,14 +486,14 @@
     </w:sdt>
     <w:sdt>
       <w:sdtPr>
+        <w:alias w:val="#Nav: /Company_Information/CompanyAddr6"/>
+        <w:tag w:val="#Nav: Sales_Advance_Letter_CZZ/31014"/>
         <w:id w:val="546026793"/>
         <w:placeholder>
           <w:docPart w:val="DefaultPlaceholder_-1854013440"/>
         </w:placeholder>
-        <w:dataBinding w:prefixMappings="xmlns:ns0='urn:microsoft-dynamics-nav/reports/Sales_Advance_Letter_CZZ/31014/'" w:xpath="/ns0:NavWordReportXmlPart[1]/ns0:Company_Information[1]/ns0:CompanyAddr6[1]" w:storeItemID="{F1A9B2D4-3F2B-4EDE-9075-BBC337B515A2}"/>
+        <w:dataBinding w:prefixMappings="xmlns:ns0='urn:microsoft-dynamics-nav/reports/Sales_Advance_Letter_CZZ/31014/'" w:xpath="/ns0:NavWordReportXmlPart[1]/ns0:Company_Information[1]/ns0:CompanyAddr6[1]" w:storeItemID="{F58EE262-E80C-4E77-8531-F0B39E502D1C}"/>
         <w:text/>
-        <w:alias w:val="#Nav: /Company_Information/CompanyAddr6"/>
-        <w:tag w:val="#Nav: Sales_Advance_Letter_CZZ/31014"/>
       </w:sdtPr>
       <w:sdtContent>
         <w:p>
@@ -541,7 +518,7 @@
 </file>
 
 <file path=word/styles.xml><?xml version="1.0" encoding="utf-8"?>
-<w:styles xmlns:mc="http://schemas.openxmlformats.org/markup-compatibility/2006" xmlns:r="http://schemas.openxmlformats.org/officeDocument/2006/relationships" xmlns:w="http://schemas.openxmlformats.org/wordprocessingml/2006/main" xmlns:w14="http://schemas.microsoft.com/office/word/2010/wordml" xmlns:w15="http://schemas.microsoft.com/office/word/2012/wordml" xmlns:w16cex="http://schemas.microsoft.com/office/word/2018/wordml/cex" xmlns:w16cid="http://schemas.microsoft.com/office/word/2016/wordml/cid" xmlns:w16="http://schemas.microsoft.com/office/word/2018/wordml" xmlns:w16sdtdh="http://schemas.microsoft.com/office/word/2020/wordml/sdtdatahash" xmlns:w16se="http://schemas.microsoft.com/office/word/2015/wordml/symex" mc:Ignorable="w14 w15 w16se w16cid w16 w16cex w16sdtdh">
+<w:styles xmlns:mc="http://schemas.openxmlformats.org/markup-compatibility/2006" xmlns:r="http://schemas.openxmlformats.org/officeDocument/2006/relationships" xmlns:w="http://schemas.openxmlformats.org/wordprocessingml/2006/main" xmlns:w14="http://schemas.microsoft.com/office/word/2010/wordml" xmlns:w15="http://schemas.microsoft.com/office/word/2012/wordml" xmlns:w16cex="http://schemas.microsoft.com/office/word/2018/wordml/cex" xmlns:w16cid="http://schemas.microsoft.com/office/word/2016/wordml/cid" xmlns:w16="http://schemas.microsoft.com/office/word/2018/wordml" xmlns:w16du="http://schemas.microsoft.com/office/word/2023/wordml/word16du" xmlns:w16sdtdh="http://schemas.microsoft.com/office/word/2020/wordml/sdtdatahash" xmlns:w16sdtfl="http://schemas.microsoft.com/office/word/2024/wordml/sdtformatlock" xmlns:w16se="http://schemas.microsoft.com/office/word/2015/wordml/symex" mc:Ignorable="w14 w15 w16se w16cid w16 w16cex w16sdtdh w16sdtfl w16du">
   <w:docDefaults>
     <w:rPrDefault>
       <w:rPr>
@@ -1115,7 +1092,7 @@
 </file>
 
 <file path=word/glossary/document.xml><?xml version="1.0" encoding="utf-8"?>
-<w:glossaryDocument xmlns:wpc="http://schemas.microsoft.com/office/word/2010/wordprocessingCanvas" xmlns:cx="http://schemas.microsoft.com/office/drawing/2014/chartex" xmlns:cx1="http://schemas.microsoft.com/office/drawing/2015/9/8/chartex" xmlns:cx2="http://schemas.microsoft.com/office/drawing/2015/10/21/chartex" xmlns:cx3="http://schemas.microsoft.com/office/drawing/2016/5/9/chartex" xmlns:cx4="http://schemas.microsoft.com/office/drawing/2016/5/10/chartex" xmlns:cx5="http://schemas.microsoft.com/office/drawing/2016/5/11/chartex" xmlns:cx6="http://schemas.microsoft.com/office/drawing/2016/5/12/chartex" xmlns:cx7="http://schemas.microsoft.com/office/drawing/2016/5/13/chartex" xmlns:cx8="http://schemas.microsoft.com/office/drawing/2016/5/14/chartex" xmlns:mc="http://schemas.openxmlformats.org/markup-compatibility/2006" xmlns:aink="http://schemas.microsoft.com/office/drawing/2016/ink" xmlns:am3d="http://schemas.microsoft.com/office/drawing/2017/model3d" xmlns:o="urn:schemas-microsoft-com:office:office" xmlns:oel="http://schemas.microsoft.com/office/2019/extlst" xmlns:r="http://schemas.openxmlformats.org/officeDocument/2006/relationships" xmlns:m="http://schemas.openxmlformats.org/officeDocument/2006/math" xmlns:v="urn:schemas-microsoft-com:vml" xmlns:wp14="http://schemas.microsoft.com/office/word/2010/wordprocessingDrawing" xmlns:wp="http://schemas.openxmlformats.org/drawingml/2006/wordprocessingDrawing" xmlns:w10="urn:schemas-microsoft-com:office:word" xmlns:w="http://schemas.openxmlformats.org/wordprocessingml/2006/main" xmlns:w14="http://schemas.microsoft.com/office/word/2010/wordml" xmlns:w15="http://schemas.microsoft.com/office/word/2012/wordml" xmlns:w16cex="http://schemas.microsoft.com/office/word/2018/wordml/cex" xmlns:w16cid="http://schemas.microsoft.com/office/word/2016/wordml/cid" xmlns:w16="http://schemas.microsoft.com/office/word/2018/wordml" xmlns:w16sdtdh="http://schemas.microsoft.com/office/word/2020/wordml/sdtdatahash" xmlns:w16se="http://schemas.microsoft.com/office/word/2015/wordml/symex" xmlns:wpg="http://schemas.microsoft.com/office/word/2010/wordprocessingGroup" xmlns:wpi="http://schemas.microsoft.com/office/word/2010/wordprocessingInk" xmlns:wne="http://schemas.microsoft.com/office/word/2006/wordml" xmlns:wps="http://schemas.microsoft.com/office/word/2010/wordprocessingShape" mc:Ignorable="w14 w15 w16se w16cid w16 w16cex w16sdtdh wp14">
+<w:glossaryDocument xmlns:wpc="http://schemas.microsoft.com/office/word/2010/wordprocessingCanvas" xmlns:cx="http://schemas.microsoft.com/office/drawing/2014/chartex" xmlns:cx1="http://schemas.microsoft.com/office/drawing/2015/9/8/chartex" xmlns:cx2="http://schemas.microsoft.com/office/drawing/2015/10/21/chartex" xmlns:cx3="http://schemas.microsoft.com/office/drawing/2016/5/9/chartex" xmlns:cx4="http://schemas.microsoft.com/office/drawing/2016/5/10/chartex" xmlns:cx5="http://schemas.microsoft.com/office/drawing/2016/5/11/chartex" xmlns:cx6="http://schemas.microsoft.com/office/drawing/2016/5/12/chartex" xmlns:cx7="http://schemas.microsoft.com/office/drawing/2016/5/13/chartex" xmlns:cx8="http://schemas.microsoft.com/office/drawing/2016/5/14/chartex" xmlns:mc="http://schemas.openxmlformats.org/markup-compatibility/2006" xmlns:aink="http://schemas.microsoft.com/office/drawing/2016/ink" xmlns:am3d="http://schemas.microsoft.com/office/drawing/2017/model3d" xmlns:o="urn:schemas-microsoft-com:office:office" xmlns:oel="http://schemas.microsoft.com/office/2019/extlst" xmlns:r="http://schemas.openxmlformats.org/officeDocument/2006/relationships" xmlns:m="http://schemas.openxmlformats.org/officeDocument/2006/math" xmlns:v="urn:schemas-microsoft-com:vml" xmlns:wp14="http://schemas.microsoft.com/office/word/2010/wordprocessingDrawing" xmlns:wp="http://schemas.openxmlformats.org/drawingml/2006/wordprocessingDrawing" xmlns:w10="urn:schemas-microsoft-com:office:word" xmlns:w="http://schemas.openxmlformats.org/wordprocessingml/2006/main" xmlns:w14="http://schemas.microsoft.com/office/word/2010/wordml" xmlns:w15="http://schemas.microsoft.com/office/word/2012/wordml" xmlns:w16cex="http://schemas.microsoft.com/office/word/2018/wordml/cex" xmlns:w16cid="http://schemas.microsoft.com/office/word/2016/wordml/cid" xmlns:w16="http://schemas.microsoft.com/office/word/2018/wordml" xmlns:w16du="http://schemas.microsoft.com/office/word/2023/wordml/word16du" xmlns:w16sdtdh="http://schemas.microsoft.com/office/word/2020/wordml/sdtdatahash" xmlns:w16sdtfl="http://schemas.microsoft.com/office/word/2024/wordml/sdtformatlock" xmlns:w16se="http://schemas.microsoft.com/office/word/2015/wordml/symex" xmlns:wpg="http://schemas.microsoft.com/office/word/2010/wordprocessingGroup" xmlns:wpi="http://schemas.microsoft.com/office/word/2010/wordprocessingInk" xmlns:wne="http://schemas.microsoft.com/office/word/2006/wordml" xmlns:wps="http://schemas.microsoft.com/office/word/2010/wordprocessingShape" mc:Ignorable="w14 w15 w16se w16cid w16 w16cex w16sdtdh w16sdtfl w16du wp14">
   <w:docParts>
     <w:docPart>
       <w:docPartPr>
@@ -1148,13 +1125,13 @@
 </file>
 
 <file path=word/glossary/fontTable.xml><?xml version="1.0" encoding="utf-8"?>
-<w:fonts xmlns:mc="http://schemas.openxmlformats.org/markup-compatibility/2006" xmlns:r="http://schemas.openxmlformats.org/officeDocument/2006/relationships" xmlns:w="http://schemas.openxmlformats.org/wordprocessingml/2006/main" xmlns:w14="http://schemas.microsoft.com/office/word/2010/wordml" xmlns:w15="http://schemas.microsoft.com/office/word/2012/wordml" xmlns:w16cex="http://schemas.microsoft.com/office/word/2018/wordml/cex" xmlns:w16cid="http://schemas.microsoft.com/office/word/2016/wordml/cid" xmlns:w16="http://schemas.microsoft.com/office/word/2018/wordml" xmlns:w16sdtdh="http://schemas.microsoft.com/office/word/2020/wordml/sdtdatahash" xmlns:w16se="http://schemas.microsoft.com/office/word/2015/wordml/symex" mc:Ignorable="w14 w15 w16se w16cid w16 w16cex w16sdtdh">
+<w:fonts xmlns:mc="http://schemas.openxmlformats.org/markup-compatibility/2006" xmlns:r="http://schemas.openxmlformats.org/officeDocument/2006/relationships" xmlns:w="http://schemas.openxmlformats.org/wordprocessingml/2006/main" xmlns:w14="http://schemas.microsoft.com/office/word/2010/wordml" xmlns:w15="http://schemas.microsoft.com/office/word/2012/wordml" xmlns:w16cex="http://schemas.microsoft.com/office/word/2018/wordml/cex" xmlns:w16cid="http://schemas.microsoft.com/office/word/2016/wordml/cid" xmlns:w16="http://schemas.microsoft.com/office/word/2018/wordml" xmlns:w16du="http://schemas.microsoft.com/office/word/2023/wordml/word16du" xmlns:w16sdtdh="http://schemas.microsoft.com/office/word/2020/wordml/sdtdatahash" xmlns:w16sdtfl="http://schemas.microsoft.com/office/word/2024/wordml/sdtformatlock" xmlns:w16se="http://schemas.microsoft.com/office/word/2015/wordml/symex" mc:Ignorable="w14 w15 w16se w16cid w16 w16cex w16sdtdh w16sdtfl w16du">
   <w:font w:name="Calibri">
     <w:panose1 w:val="020F0502020204030204"/>
     <w:charset w:val="00"/>
     <w:family w:val="swiss"/>
     <w:pitch w:val="variable"/>
-    <w:sig w:usb0="E4002EFF" w:usb1="C000247B" w:usb2="00000009" w:usb3="00000000" w:csb0="000001FF" w:csb1="00000000"/>
+    <w:sig w:usb0="E4002EFF" w:usb1="C200247B" w:usb2="00000009" w:usb3="00000000" w:csb0="000001FF" w:csb1="00000000"/>
   </w:font>
   <w:font w:name="Times New Roman">
     <w:panose1 w:val="02020603050405020304"/>
@@ -1168,13 +1145,25 @@
     <w:charset w:val="00"/>
     <w:family w:val="swiss"/>
     <w:pitch w:val="variable"/>
-    <w:sig w:usb0="E4002EFF" w:usb1="C000247B" w:usb2="00000009" w:usb3="00000000" w:csb0="000001FF" w:csb1="00000000"/>
+    <w:sig w:usb0="E4002EFF" w:usb1="C200247B" w:usb2="00000009" w:usb3="00000000" w:csb0="000001FF" w:csb1="00000000"/>
+  </w:font>
+  <w:font w:name="Aptos">
+    <w:charset w:val="00"/>
+    <w:family w:val="swiss"/>
+    <w:pitch w:val="variable"/>
+    <w:sig w:usb0="20000287" w:usb1="00000003" w:usb2="00000000" w:usb3="00000000" w:csb0="0000019F" w:csb1="00000000"/>
+  </w:font>
+  <w:font w:name="Aptos Display">
+    <w:charset w:val="00"/>
+    <w:family w:val="swiss"/>
+    <w:pitch w:val="variable"/>
+    <w:sig w:usb0="20000287" w:usb1="00000003" w:usb2="00000000" w:usb3="00000000" w:csb0="0000019F" w:csb1="00000000"/>
   </w:font>
 </w:fonts>
 </file>
 
 <file path=word/glossary/settings.xml><?xml version="1.0" encoding="utf-8"?>
-<w:settings xmlns:mc="http://schemas.openxmlformats.org/markup-compatibility/2006" xmlns:o="urn:schemas-microsoft-com:office:office" xmlns:r="http://schemas.openxmlformats.org/officeDocument/2006/relationships" xmlns:m="http://schemas.openxmlformats.org/officeDocument/2006/math" xmlns:v="urn:schemas-microsoft-com:vml" xmlns:w10="urn:schemas-microsoft-com:office:word" xmlns:w="http://schemas.openxmlformats.org/wordprocessingml/2006/main" xmlns:w14="http://schemas.microsoft.com/office/word/2010/wordml" xmlns:w15="http://schemas.microsoft.com/office/word/2012/wordml" xmlns:w16cex="http://schemas.microsoft.com/office/word/2018/wordml/cex" xmlns:w16cid="http://schemas.microsoft.com/office/word/2016/wordml/cid" xmlns:w16="http://schemas.microsoft.com/office/word/2018/wordml" xmlns:w16sdtdh="http://schemas.microsoft.com/office/word/2020/wordml/sdtdatahash" xmlns:w16se="http://schemas.microsoft.com/office/word/2015/wordml/symex" xmlns:sl="http://schemas.openxmlformats.org/schemaLibrary/2006/main" mc:Ignorable="w14 w15 w16se w16cid w16 w16cex w16sdtdh">
+<w:settings xmlns:mc="http://schemas.openxmlformats.org/markup-compatibility/2006" xmlns:o="urn:schemas-microsoft-com:office:office" xmlns:r="http://schemas.openxmlformats.org/officeDocument/2006/relationships" xmlns:m="http://schemas.openxmlformats.org/officeDocument/2006/math" xmlns:v="urn:schemas-microsoft-com:vml" xmlns:w10="urn:schemas-microsoft-com:office:word" xmlns:w="http://schemas.openxmlformats.org/wordprocessingml/2006/main" xmlns:w14="http://schemas.microsoft.com/office/word/2010/wordml" xmlns:w15="http://schemas.microsoft.com/office/word/2012/wordml" xmlns:w16cex="http://schemas.microsoft.com/office/word/2018/wordml/cex" xmlns:w16cid="http://schemas.microsoft.com/office/word/2016/wordml/cid" xmlns:w16="http://schemas.microsoft.com/office/word/2018/wordml" xmlns:w16du="http://schemas.microsoft.com/office/word/2023/wordml/word16du" xmlns:w16sdtdh="http://schemas.microsoft.com/office/word/2020/wordml/sdtdatahash" xmlns:w16sdtfl="http://schemas.microsoft.com/office/word/2024/wordml/sdtformatlock" xmlns:w16se="http://schemas.microsoft.com/office/word/2015/wordml/symex" xmlns:sl="http://schemas.openxmlformats.org/schemaLibrary/2006/main" mc:Ignorable="w14 w15 w16se w16cid w16 w16cex w16sdtdh w16sdtfl w16du">
   <w:view w:val="normal"/>
   <w:defaultTabStop w:val="720"/>
   <w:characterSpacingControl w:val="doNotCompress"/>
@@ -1190,8 +1179,10 @@
   <w:rsids>
     <w:rsidRoot w:val="00F8012F"/>
     <w:rsid w:val="005F766D"/>
+    <w:rsid w:val="009A00F1"/>
     <w:rsid w:val="00BC4817"/>
     <w:rsid w:val="00CB3F5B"/>
+    <w:rsid w:val="00D759A1"/>
     <w:rsid w:val="00F8012F"/>
   </w:rsids>
   <m:mathPr>
@@ -1216,7 +1207,7 @@
 </file>
 
 <file path=word/glossary/styles.xml><?xml version="1.0" encoding="utf-8"?>
-<w:styles xmlns:mc="http://schemas.openxmlformats.org/markup-compatibility/2006" xmlns:r="http://schemas.openxmlformats.org/officeDocument/2006/relationships" xmlns:w="http://schemas.openxmlformats.org/wordprocessingml/2006/main" xmlns:w14="http://schemas.microsoft.com/office/word/2010/wordml" xmlns:w15="http://schemas.microsoft.com/office/word/2012/wordml" xmlns:w16cex="http://schemas.microsoft.com/office/word/2018/wordml/cex" xmlns:w16cid="http://schemas.microsoft.com/office/word/2016/wordml/cid" xmlns:w16="http://schemas.microsoft.com/office/word/2018/wordml" xmlns:w16sdtdh="http://schemas.microsoft.com/office/word/2020/wordml/sdtdatahash" xmlns:w16se="http://schemas.microsoft.com/office/word/2015/wordml/symex" mc:Ignorable="w14 w15 w16se w16cid w16 w16cex w16sdtdh">
+<w:styles xmlns:mc="http://schemas.openxmlformats.org/markup-compatibility/2006" xmlns:r="http://schemas.openxmlformats.org/officeDocument/2006/relationships" xmlns:w="http://schemas.openxmlformats.org/wordprocessingml/2006/main" xmlns:w14="http://schemas.microsoft.com/office/word/2010/wordml" xmlns:w15="http://schemas.microsoft.com/office/word/2012/wordml" xmlns:w16cex="http://schemas.microsoft.com/office/word/2018/wordml/cex" xmlns:w16cid="http://schemas.microsoft.com/office/word/2016/wordml/cid" xmlns:w16="http://schemas.microsoft.com/office/word/2018/wordml" xmlns:w16du="http://schemas.microsoft.com/office/word/2023/wordml/word16du" xmlns:w16sdtdh="http://schemas.microsoft.com/office/word/2020/wordml/sdtdatahash" xmlns:w16sdtfl="http://schemas.microsoft.com/office/word/2024/wordml/sdtformatlock" xmlns:w16se="http://schemas.microsoft.com/office/word/2015/wordml/symex" mc:Ignorable="w14 w15 w16se w16cid w16 w16cex w16sdtdh w16sdtfl w16du">
   <w:docDefaults>
     <w:rPrDefault>
       <w:rPr>
@@ -1651,19 +1642,11 @@
       <w:color w:val="808080"/>
     </w:rPr>
   </w:style>
-  <w:style w:type="paragraph" w:customStyle="1" w:styleId="12BC50BEA2074AEC850BD73B4FDE52A7">
-    <w:name w:val="12BC50BEA2074AEC850BD73B4FDE52A7"/>
-    <w:rsid w:val="00F8012F"/>
-  </w:style>
-  <w:style w:type="paragraph" w:customStyle="1" w:styleId="8DBAFD7001934C9AB536CBB3499BABA5">
-    <w:name w:val="8DBAFD7001934C9AB536CBB3499BABA5"/>
-    <w:rsid w:val="00BC4817"/>
-  </w:style>
 </w:styles>
 </file>
 
 <file path=word/glossary/webSettings.xml><?xml version="1.0" encoding="utf-8"?>
-<w:webSettings xmlns:mc="http://schemas.openxmlformats.org/markup-compatibility/2006" xmlns:r="http://schemas.openxmlformats.org/officeDocument/2006/relationships" xmlns:w="http://schemas.openxmlformats.org/wordprocessingml/2006/main" xmlns:w14="http://schemas.microsoft.com/office/word/2010/wordml" xmlns:w15="http://schemas.microsoft.com/office/word/2012/wordml" xmlns:w16cex="http://schemas.microsoft.com/office/word/2018/wordml/cex" xmlns:w16cid="http://schemas.microsoft.com/office/word/2016/wordml/cid" xmlns:w16="http://schemas.microsoft.com/office/word/2018/wordml" xmlns:w16sdtdh="http://schemas.microsoft.com/office/word/2020/wordml/sdtdatahash" xmlns:w16se="http://schemas.microsoft.com/office/word/2015/wordml/symex" mc:Ignorable="w14 w15 w16se w16cid w16 w16cex w16sdtdh">
+<w:webSettings xmlns:mc="http://schemas.openxmlformats.org/markup-compatibility/2006" xmlns:r="http://schemas.openxmlformats.org/officeDocument/2006/relationships" xmlns:w="http://schemas.openxmlformats.org/wordprocessingml/2006/main" xmlns:w14="http://schemas.microsoft.com/office/word/2010/wordml" xmlns:w15="http://schemas.microsoft.com/office/word/2012/wordml" xmlns:w16cex="http://schemas.microsoft.com/office/word/2018/wordml/cex" xmlns:w16cid="http://schemas.microsoft.com/office/word/2016/wordml/cid" xmlns:w16="http://schemas.microsoft.com/office/word/2018/wordml" xmlns:w16du="http://schemas.microsoft.com/office/word/2023/wordml/word16du" xmlns:w16sdtdh="http://schemas.microsoft.com/office/word/2020/wordml/sdtdatahash" xmlns:w16sdtfl="http://schemas.microsoft.com/office/word/2024/wordml/sdtformatlock" xmlns:w16se="http://schemas.microsoft.com/office/word/2015/wordml/symex" mc:Ignorable="w14 w15 w16se w16cid w16 w16cex w16sdtdh w16sdtfl w16du">
   <w:optimizeForBrowser/>
   <w:allowPNG/>
 </w:webSettings>
@@ -1968,6 +1951,70 @@
  
  < N a v W o r d R e p o r t X m l P a r t   x m l n s = " u r n : m i c r o s o f t - d y n a m i c s - n a v / r e p o r t s / S a l e s _ A d v a n c e _ L e t t e r _ C Z Z / 3 1 0 1 4 / " >   
+     < B C R e p o r t I n f o r m a t i o n > + 
+         < R e p o r t M e t a d a t a > + 
+             < E x t e n s i o n I d > E x t e n s i o n   I D < / E x t e n s i o n I d > + 
+             < E x t e n s i o n N a m e > E x t e n s i o n   N a m e < / E x t e n s i o n N a m e > + 
+             < E x t e n s i o n P u b l i s h e r > E x t e n s i o n   P u b l i s h e r < / E x t e n s i o n P u b l i s h e r > + 
+             < E x t e n s i o n V e r s i o n > E x t e n s i o n   V e r s i o n < / E x t e n s i o n V e r s i o n > + 
+             < R e p o r t I d > R e p o r t   I D < / R e p o r t I d > + 
+             < R e p o r t N a m e > R e p o r t   N a m e < / R e p o r t N a m e > + 
+             < A b o u t T h i s R e p o r t T i t l e > A b o u t   T h i s   R e p o r t   T i t l e < / A b o u t T h i s R e p o r t T i t l e > + 
+             < A b o u t T h i s R e p o r t T e x t > A b o u t   T h i s   R e p o r t   T e x t < / A b o u t T h i s R e p o r t T e x t > + 
+             < R e p o r t H e l p L i n k > R e p o r t   H e l p   L i n k < / R e p o r t H e l p L i n k > + 
+         < / R e p o r t M e t a d a t a > + 
+         < R e p o r t R e q u e s t > + 
+             < T e n a n t E n t r a I d > T e n a n t   E n t r a   I d < / T e n a n t E n t r a I d > + 
+             < E n v i r o n m e n t N a m e > E n v i r o n m e n t   N a m e < / E n v i r o n m e n t N a m e > + 
+             < E n v i r o n m e n t T y p e > E n v i r o n m e n t   T y p e < / E n v i r o n m e n t T y p e > + 
+             < C o m p a n y N a m e > C o m p a n y   N a m e < / C o m p a n y N a m e > + 
+             < C o m p a n y D i s p l a y N a m e > C o m p a n y   D i s p l a y   N a m e < / C o m p a n y D i s p l a y N a m e > + 
+             < C o m p a n y I d > C o m p a n y   I D < / C o m p a n y I d > + 
+             < U s e r N a m e > U s e r   N a m e < / U s e r N a m e > + 
+             < D a t e A n d T i m e > D a t e   a n d   T i m e < / D a t e A n d T i m e > + 
+             < L a n g u a g e > L a n g u a g e < / L a n g u a g e > + 
+             < F o r m a t R e g i o n > F o r m a t   R e g i o n < / F o r m a t R e g i o n > + 
+             < D a t e T i m e V a l u e s > + 
+                 < Y e a r > Y e a r < / Y e a r > + 
+                 < M o n t h N u m b e r > M o n t h   N u m b e r < / M o n t h N u m b e r > + 
+                 < D a y N u m b e r > D a y   N u m b e r < / D a y N u m b e r > + 
+                 < H o u r > H o u r < / H o u r > + 
+                 < M i n u t e > M i n u t e < / M i n u t e > + 
+             < / D a t e T i m e V a l u e s > + 
+         < / R e p o r t R e q u e s t > + 
+     < / B C R e p o r t I n f o r m a t i o n > + 
      < C o m p a n y _ I n f o r m a t i o n >   
          < C o m p a n y A d d r 1 > C o m p a n y A d d r 1 < / C o m p a n y A d d r 1 > @@ -2056,6 +2103,8 @@
  
          < D o c u m e n t N o L b l > D o c u m e n t N o L b l < / D o c u m e n t N o L b l >   
+         < F o r m a t t e d _ A m o u n t I n c l u d i n g V A T > F o r m a t t e d _ A m o u n t I n c l u d i n g V A T < / F o r m a t t e d _ A m o u n t I n c l u d i n g V A T > + 
          < G r e e t i n g L b l > G r e e t i n g L b l < / G r e e t i n g L b l >   
          < I B A N _ S a l e s A d v a n c e L e t t e r H e a d e r > I B A N _ S a l e s A d v a n c e L e t t e r H e a d e r < / I B A N _ S a l e s A d v a n c e L e t t e r H e a d e r > @@ -2123,6 +2172,8 @@
                  < D e s c r i p t i o n _ S a l e s A d v a n c e L e t t e r L i n e > D e s c r i p t i o n _ S a l e s A d v a n c e L e t t e r L i n e < / D e s c r i p t i o n _ S a l e s A d v a n c e L e t t e r L i n e >   
                  < D e s c r i p t i o n _ S a l e s A d v a n c e L e t t e r L i n e C a p t i o n > D e s c r i p t i o n _ S a l e s A d v a n c e L e t t e r L i n e C a p t i o n < / D e s c r i p t i o n _ S a l e s A d v a n c e L e t t e r L i n e C a p t i o n > + 
+                 < F o r m a t t e d _ A m o u n t I n c l u d i n g V A T _ S a l e s A d v a n c e L e t t e r L i n e > F o r m a t t e d _ A m o u n t I n c l u d i n g V A T _ S a l e s A d v a n c e L e t t e r L i n e < / F o r m a t t e d _ A m o u n t I n c l u d i n g V A T _ S a l e s A d v a n c e L e t t e r L i n e >   
                  < L i n e N o _ S a l e s A d v a n c e L e t t e r L i n e > L i n e N o _ S a l e s A d v a n c e L e t t e r L i n e < / L i n e N o _ S a l e s A d v a n c e L e t t e r L i n e >   
@@ -2154,9 +2205,15 @@
 </file>
 
 <file path=customXml/itemProps1.xml><?xml version="1.0" encoding="utf-8"?>
-<ds:datastoreItem xmlns:ds="http://schemas.openxmlformats.org/officeDocument/2006/customXml" ds:itemID="{F1A9B2D4-3F2B-4EDE-9075-BBC337B515A2}">
+<ds:datastoreItem xmlns:ds="http://schemas.openxmlformats.org/officeDocument/2006/customXml" ds:itemID="{F58EE262-E80C-4E77-8531-F0B39E502D1C}">
   <ds:schemaRefs>
     <ds:schemaRef ds:uri="urn:microsoft-dynamics-nav/reports/Sales_Advance_Letter_CZZ/31014/"/>
   </ds:schemaRefs>
 </ds:datastoreItem>
+</file>
+
+<file path=docMetadata/LabelInfo.xml><?xml version="1.0" encoding="utf-8"?>
+<clbl:labelList xmlns:clbl="http://schemas.microsoft.com/office/2020/mipLabelMetadata">
+  <clbl:label id="{f42aa342-8706-4288-bd11-ebb85995028c}" enabled="1" method="Standard" siteId="{72f988bf-86f1-41af-91ab-2d7cd011db47}" contentBits="0" removed="0"/>
+</clbl:labelList>
 </file>
</xml_diff>

<commit_message>
Syncing with version 28.0.42149.0
</commit_message>
<xml_diff>
--- a/Apps/CZ/AdvancePaymentsLocalization/app/Src/Reports/SalesAdvanceLetterEmail.docx
+++ b/Apps/CZ/AdvancePaymentsLocalization/app/Src/Reports/SalesAdvanceLetterEmail.docx
@@ -2149,6 +2149,10 @@
  
          < V e n d L b l > V e n d L b l < / V e n d L b l >   
+         < Y o u r R e f e r e n c e _ S a l e s A d v a n c e L e t t e r H e a d e r > Y o u r R e f e r e n c e _ S a l e s A d v a n c e L e t t e r H e a d e r < / Y o u r R e f e r e n c e _ S a l e s A d v a n c e L e t t e r H e a d e r > + 
+         < Y o u r R e f e r e n c e _ S a l e s A d v a n c e L e t t e r H e a d e r C a p t i o n > Y o u r R e f e r e n c e _ S a l e s A d v a n c e L e t t e r H e a d e r C a p t i o n < / Y o u r R e f e r e n c e _ S a l e s A d v a n c e L e t t e r H e a d e r C a p t i o n > + 
          < C o p y L o o p >   
              < C o p y N o > C o p y N o < / C o p y N o > 
</xml_diff>

<commit_message>
Syncing with version 28.0.42149.0 (#29409)
Fixes
[AB#560539](https://dynamicssmb2.visualstudio.com/1fcb79e7-ab07-432a-a3c6-6cf5a88ba4a5/_workitems/edit/560539)
</commit_message>
<xml_diff>
--- a/Apps/CZ/AdvancePaymentsLocalization/app/Src/Reports/SalesAdvanceLetterEmail.docx
+++ b/Apps/CZ/AdvancePaymentsLocalization/app/Src/Reports/SalesAdvanceLetterEmail.docx
@@ -2149,6 +2149,10 @@
  
          < V e n d L b l > V e n d L b l < / V e n d L b l >   
+         < Y o u r R e f e r e n c e _ S a l e s A d v a n c e L e t t e r H e a d e r > Y o u r R e f e r e n c e _ S a l e s A d v a n c e L e t t e r H e a d e r < / Y o u r R e f e r e n c e _ S a l e s A d v a n c e L e t t e r H e a d e r > + 
+         < Y o u r R e f e r e n c e _ S a l e s A d v a n c e L e t t e r H e a d e r C a p t i o n > Y o u r R e f e r e n c e _ S a l e s A d v a n c e L e t t e r H e a d e r C a p t i o n < / Y o u r R e f e r e n c e _ S a l e s A d v a n c e L e t t e r H e a d e r C a p t i o n > + 
          < C o p y L o o p >   
              < C o p y N o > C o p y N o < / C o p y N o > 
</xml_diff>